<commit_message>
Signed-off-by: Ivan Mokshin <imokshin2003@gmail.com>
</commit_message>
<xml_diff>
--- a/lab3.docx
+++ b/lab3.docx
@@ -93,6 +93,131 @@
           <w:sz w:val="24"/>
           <w:szCs w:val="24"/>
         </w:rPr>
+        <w:t>Протоколы:</w:t>
+      </w:r>
+      <w:r>
+        <w:rPr>
+          <w:rStyle w:val="3560"/>
+          <w:rFonts w:ascii="Times New Roman" w:hAnsi="Times New Roman" w:cs="Times New Roman" w:hint="default"/>
+          <w:sz w:val="24"/>
+          <w:szCs w:val="24"/>
+          <w:lang w:val="en-US"/>
+        </w:rPr>
+        <w:t xml:space="preserve"> </w:t>
+      </w:r>
+      <w:r>
+        <w:rPr>
+          <w:rStyle w:val="3560"/>
+          <w:rFonts w:ascii="Times New Roman" w:hAnsi="Times New Roman" w:cs="Times New Roman" w:hint="default"/>
+          <w:sz w:val="24"/>
+          <w:szCs w:val="24"/>
+          <w:lang w:val="en-US"/>
+        </w:rPr>
+        <w:t>USB</w:t>
+      </w:r>
+      <w:r>
+        <w:rPr>
+          <w:rStyle w:val="3560"/>
+          <w:rFonts w:ascii="Times New Roman" w:hAnsi="Times New Roman" w:cs="Times New Roman" w:hint="default"/>
+          <w:sz w:val="24"/>
+          <w:szCs w:val="24"/>
+          <w:lang w:val="en-US"/>
+        </w:rPr>
+        <w:t>, RJ</w:t>
+      </w:r>
+    </w:p>
+    <w:p>
+      <w:pPr>
+        <w:pStyle w:val="351"/>
+        <w:shd w:val="clear" w:color="auto" w:fill="auto"/>
+        <w:spacing w:before="0" w:after="0" w:line="240" w:lineRule="auto"/>
+        <w:ind w:firstLine="0"/>
+        <w:jc w:val="both"/>
+        <w:rPr>
+          <w:rStyle w:val="3560"/>
+          <w:rFonts w:ascii="Times New Roman" w:hAnsi="Times New Roman" w:cs="Times New Roman" w:hint="default"/>
+          <w:sz w:val="24"/>
+          <w:szCs w:val="24"/>
+        </w:rPr>
+      </w:pPr>
+      <w:r>
+        <w:rPr>
+          <w:rStyle w:val="3560"/>
+          <w:rFonts w:ascii="Times New Roman" w:hAnsi="Times New Roman" w:cs="Times New Roman" w:hint="default"/>
+          <w:sz w:val="24"/>
+          <w:szCs w:val="24"/>
+        </w:rPr>
+        <w:t xml:space="preserve">Описание: </w:t>
+      </w:r>
+      <w:r>
+        <w:rPr>
+          <w:rStyle w:val="3560"/>
+          <w:rFonts w:ascii="Times New Roman" w:hAnsi="Times New Roman" w:cs="Times New Roman" w:hint="default"/>
+          <w:sz w:val="24"/>
+          <w:szCs w:val="24"/>
+        </w:rPr>
+        <w:t>Работа со средой передачи, сигналами и двоичными данными</w:t>
+      </w:r>
+    </w:p>
+    <w:p>
+      <w:pPr>
+        <w:rPr>
+          <w:rStyle w:val="3560"/>
+          <w:rFonts w:ascii="Times New Roman" w:hAnsi="Times New Roman" w:cs="Times New Roman" w:hint="default"/>
+          <w:sz w:val="24"/>
+          <w:szCs w:val="24"/>
+        </w:rPr>
+      </w:pPr>
+    </w:p>
+    <w:p>
+      <w:pPr>
+        <w:pStyle w:val="351"/>
+        <w:shd w:val="clear" w:color="auto" w:fill="auto"/>
+        <w:spacing w:before="0" w:after="0" w:line="240" w:lineRule="auto"/>
+        <w:ind w:firstLine="0"/>
+        <w:jc w:val="both"/>
+        <w:rPr>
+          <w:rStyle w:val="3560"/>
+          <w:rFonts w:ascii="Times New Roman" w:hAnsi="Times New Roman" w:cs="Times New Roman" w:hint="default"/>
+          <w:b/>
+          <w:bCs/>
+          <w:sz w:val="24"/>
+          <w:szCs w:val="24"/>
+        </w:rPr>
+      </w:pPr>
+      <w:r>
+        <w:rPr>
+          <w:rStyle w:val="3560"/>
+          <w:rFonts w:ascii="Times New Roman" w:hAnsi="Times New Roman" w:cs="Times New Roman" w:hint="default"/>
+          <w:b/>
+          <w:bCs/>
+          <w:sz w:val="24"/>
+          <w:szCs w:val="24"/>
+        </w:rPr>
+        <w:t>Канальный</w:t>
+      </w:r>
+    </w:p>
+    <w:p>
+      <w:pPr>
+        <w:pStyle w:val="351"/>
+        <w:shd w:val="clear" w:color="auto" w:fill="auto"/>
+        <w:spacing w:before="0" w:after="0" w:line="240" w:lineRule="auto"/>
+        <w:ind w:firstLine="0"/>
+        <w:jc w:val="both"/>
+        <w:rPr>
+          <w:rStyle w:val="3560"/>
+          <w:rFonts w:ascii="Times New Roman" w:hAnsi="Times New Roman" w:cs="Times New Roman" w:hint="default"/>
+          <w:sz w:val="24"/>
+          <w:szCs w:val="24"/>
+        </w:rPr>
+      </w:pPr>
+      <w:r>
+        <w:rPr>
+          <w:rStyle w:val="3560"/>
+          <w:rFonts w:ascii="Times New Roman" w:hAnsi="Times New Roman" w:cs="Times New Roman" w:hint="default"/>
+          <w:sz w:val="24"/>
+          <w:szCs w:val="24"/>
+        </w:rPr>
         <w:t xml:space="preserve">Протоколы: </w:t>
       </w:r>
       <w:r>
@@ -103,7 +228,266 @@
           <w:szCs w:val="24"/>
           <w:lang w:val="en-US"/>
         </w:rPr>
-        <w:t>Ethernet</w:t>
+        <w:t>IEEE</w:t>
+      </w:r>
+      <w:r>
+        <w:rPr>
+          <w:rStyle w:val="3560"/>
+          <w:rFonts w:ascii="Times New Roman" w:hAnsi="Times New Roman" w:cs="Times New Roman" w:hint="default"/>
+          <w:sz w:val="24"/>
+          <w:szCs w:val="24"/>
+        </w:rPr>
+        <w:t xml:space="preserve"> 802.3, </w:t>
+      </w:r>
+      <w:r>
+        <w:rPr>
+          <w:rStyle w:val="3560"/>
+          <w:rFonts w:ascii="Times New Roman" w:hAnsi="Times New Roman" w:cs="Times New Roman" w:hint="default"/>
+          <w:sz w:val="24"/>
+          <w:szCs w:val="24"/>
+          <w:lang w:val="en-US"/>
+        </w:rPr>
+        <w:t>DSL</w:t>
+      </w:r>
+    </w:p>
+    <w:p>
+      <w:pPr>
+        <w:pStyle w:val="351"/>
+        <w:shd w:val="clear" w:color="auto" w:fill="auto"/>
+        <w:spacing w:before="0" w:after="0" w:line="240" w:lineRule="auto"/>
+        <w:ind w:firstLine="0"/>
+        <w:jc w:val="both"/>
+        <w:rPr>
+          <w:rStyle w:val="3560"/>
+          <w:rFonts w:ascii="Times New Roman" w:hAnsi="Times New Roman" w:cs="Times New Roman" w:hint="default"/>
+          <w:sz w:val="24"/>
+          <w:szCs w:val="24"/>
+        </w:rPr>
+      </w:pPr>
+      <w:r>
+        <w:rPr>
+          <w:rStyle w:val="3560"/>
+          <w:rFonts w:ascii="Times New Roman" w:hAnsi="Times New Roman" w:cs="Times New Roman" w:hint="default"/>
+          <w:sz w:val="24"/>
+          <w:szCs w:val="24"/>
+        </w:rPr>
+        <w:t xml:space="preserve">Описание: </w:t>
+      </w:r>
+      <w:r>
+        <w:rPr>
+          <w:rStyle w:val="3560"/>
+          <w:rFonts w:ascii="Times New Roman" w:hAnsi="Times New Roman" w:cs="Times New Roman" w:hint="default"/>
+          <w:sz w:val="24"/>
+          <w:szCs w:val="24"/>
+        </w:rPr>
+        <w:t>Физическая адресация</w:t>
+      </w:r>
+    </w:p>
+    <w:p>
+      <w:pPr>
+        <w:rPr>
+          <w:rStyle w:val="3560"/>
+          <w:rFonts w:ascii="Times New Roman" w:hAnsi="Times New Roman" w:cs="Times New Roman" w:hint="default"/>
+          <w:sz w:val="24"/>
+          <w:szCs w:val="24"/>
+        </w:rPr>
+      </w:pPr>
+    </w:p>
+    <w:p>
+      <w:pPr>
+        <w:pStyle w:val="351"/>
+        <w:shd w:val="clear" w:color="auto" w:fill="auto"/>
+        <w:spacing w:before="0" w:after="0" w:line="240" w:lineRule="auto"/>
+        <w:ind w:firstLine="0"/>
+        <w:jc w:val="both"/>
+        <w:rPr>
+          <w:rStyle w:val="3560"/>
+          <w:rFonts w:ascii="Times New Roman" w:hAnsi="Times New Roman" w:cs="Times New Roman" w:hint="default"/>
+          <w:b/>
+          <w:bCs/>
+          <w:sz w:val="24"/>
+          <w:szCs w:val="24"/>
+          <w:lang w:val="en-US"/>
+        </w:rPr>
+      </w:pPr>
+      <w:r>
+        <w:rPr>
+          <w:rStyle w:val="3560"/>
+          <w:rFonts w:ascii="Times New Roman" w:hAnsi="Times New Roman" w:cs="Times New Roman" w:hint="default"/>
+          <w:b/>
+          <w:bCs/>
+          <w:sz w:val="24"/>
+          <w:szCs w:val="24"/>
+        </w:rPr>
+        <w:t>Сетевой</w:t>
+      </w:r>
+    </w:p>
+    <w:p>
+      <w:pPr>
+        <w:pStyle w:val="351"/>
+        <w:shd w:val="clear" w:color="auto" w:fill="auto"/>
+        <w:spacing w:before="0" w:after="0" w:line="240" w:lineRule="auto"/>
+        <w:ind w:firstLine="0"/>
+        <w:jc w:val="both"/>
+        <w:rPr>
+          <w:rStyle w:val="3560"/>
+          <w:rFonts w:ascii="Times New Roman" w:hAnsi="Times New Roman" w:cs="Times New Roman" w:hint="default"/>
+          <w:sz w:val="24"/>
+          <w:szCs w:val="24"/>
+          <w:lang w:val="en-US"/>
+        </w:rPr>
+      </w:pPr>
+      <w:r>
+        <w:rPr>
+          <w:rStyle w:val="3560"/>
+          <w:rFonts w:ascii="Times New Roman" w:hAnsi="Times New Roman" w:cs="Times New Roman" w:hint="default"/>
+          <w:sz w:val="24"/>
+          <w:szCs w:val="24"/>
+        </w:rPr>
+        <w:t>Протоколы</w:t>
+      </w:r>
+      <w:r>
+        <w:rPr>
+          <w:rStyle w:val="3560"/>
+          <w:rFonts w:ascii="Times New Roman" w:hAnsi="Times New Roman" w:cs="Times New Roman" w:hint="default"/>
+          <w:sz w:val="24"/>
+          <w:szCs w:val="24"/>
+          <w:lang w:val="en-US"/>
+        </w:rPr>
+        <w:t xml:space="preserve">: </w:t>
+      </w:r>
+      <w:r>
+        <w:rPr>
+          <w:rStyle w:val="3560"/>
+          <w:rFonts w:ascii="Times New Roman" w:hAnsi="Times New Roman" w:cs="Times New Roman" w:hint="default"/>
+          <w:sz w:val="24"/>
+          <w:szCs w:val="24"/>
+          <w:lang w:val="en-US"/>
+        </w:rPr>
+        <w:t xml:space="preserve">Internet Protocol (IP), Internet Control Message Protocol (ICMP) </w:t>
+      </w:r>
+    </w:p>
+    <w:p>
+      <w:pPr>
+        <w:pStyle w:val="351"/>
+        <w:shd w:val="clear" w:color="auto" w:fill="auto"/>
+        <w:spacing w:before="0" w:after="0" w:line="240" w:lineRule="auto"/>
+        <w:ind w:firstLine="0"/>
+        <w:jc w:val="both"/>
+        <w:rPr>
+          <w:rStyle w:val="3560"/>
+          <w:rFonts w:ascii="Times New Roman" w:hAnsi="Times New Roman" w:cs="Times New Roman" w:hint="default"/>
+          <w:sz w:val="24"/>
+          <w:szCs w:val="24"/>
+        </w:rPr>
+      </w:pPr>
+      <w:r>
+        <w:rPr>
+          <w:rStyle w:val="3560"/>
+          <w:rFonts w:ascii="Times New Roman" w:hAnsi="Times New Roman" w:cs="Times New Roman" w:hint="default"/>
+          <w:sz w:val="24"/>
+          <w:szCs w:val="24"/>
+        </w:rPr>
+        <w:t>Описание</w:t>
+      </w:r>
+      <w:r>
+        <w:rPr>
+          <w:rStyle w:val="3560"/>
+          <w:rFonts w:ascii="Times New Roman" w:hAnsi="Times New Roman" w:cs="Times New Roman" w:hint="default"/>
+          <w:sz w:val="24"/>
+          <w:szCs w:val="24"/>
+        </w:rPr>
+        <w:t xml:space="preserve">: </w:t>
+      </w:r>
+      <w:r>
+        <w:rPr>
+          <w:rStyle w:val="3560"/>
+          <w:rFonts w:ascii="Times New Roman" w:hAnsi="Times New Roman" w:cs="Times New Roman" w:hint="default"/>
+          <w:sz w:val="24"/>
+          <w:szCs w:val="24"/>
+        </w:rPr>
+        <w:t>Определение маршрута и логическая адресация</w:t>
+      </w:r>
+    </w:p>
+    <w:p>
+      <w:pPr>
+        <w:rPr>
+          <w:rStyle w:val="3560"/>
+          <w:rFonts w:ascii="Times New Roman" w:hAnsi="Times New Roman" w:cs="Times New Roman" w:hint="default"/>
+          <w:sz w:val="24"/>
+          <w:szCs w:val="24"/>
+        </w:rPr>
+      </w:pPr>
+    </w:p>
+    <w:p>
+      <w:pPr>
+        <w:pStyle w:val="351"/>
+        <w:shd w:val="clear" w:color="auto" w:fill="auto"/>
+        <w:spacing w:before="0" w:after="0" w:line="240" w:lineRule="auto"/>
+        <w:ind w:firstLine="0"/>
+        <w:jc w:val="both"/>
+        <w:rPr>
+          <w:rStyle w:val="3560"/>
+          <w:rFonts w:ascii="Times New Roman" w:hAnsi="Times New Roman" w:cs="Times New Roman" w:hint="default"/>
+          <w:b/>
+          <w:bCs/>
+          <w:sz w:val="24"/>
+          <w:szCs w:val="24"/>
+        </w:rPr>
+      </w:pPr>
+      <w:r>
+        <w:rPr>
+          <w:rStyle w:val="3560"/>
+          <w:rFonts w:ascii="Times New Roman" w:hAnsi="Times New Roman" w:cs="Times New Roman" w:hint="default"/>
+          <w:b/>
+          <w:bCs/>
+          <w:sz w:val="24"/>
+          <w:szCs w:val="24"/>
+        </w:rPr>
+        <w:t>Транспортный</w:t>
+      </w:r>
+    </w:p>
+    <w:p>
+      <w:pPr>
+        <w:pStyle w:val="351"/>
+        <w:shd w:val="clear" w:color="auto" w:fill="auto"/>
+        <w:spacing w:before="0" w:after="0" w:line="240" w:lineRule="auto"/>
+        <w:ind w:firstLine="0"/>
+        <w:jc w:val="both"/>
+        <w:rPr>
+          <w:rStyle w:val="3560"/>
+          <w:rFonts w:ascii="Times New Roman" w:hAnsi="Times New Roman" w:cs="Times New Roman" w:hint="default"/>
+          <w:sz w:val="24"/>
+          <w:szCs w:val="24"/>
+        </w:rPr>
+      </w:pPr>
+      <w:r>
+        <w:rPr>
+          <w:rStyle w:val="3560"/>
+          <w:rFonts w:ascii="Times New Roman" w:hAnsi="Times New Roman" w:cs="Times New Roman" w:hint="default"/>
+          <w:sz w:val="24"/>
+          <w:szCs w:val="24"/>
+        </w:rPr>
+        <w:t>Протоколы</w:t>
+      </w:r>
+      <w:r>
+        <w:rPr>
+          <w:rStyle w:val="3560"/>
+          <w:rFonts w:ascii="Times New Roman" w:hAnsi="Times New Roman" w:cs="Times New Roman" w:hint="default"/>
+          <w:sz w:val="24"/>
+          <w:szCs w:val="24"/>
+        </w:rPr>
+        <w:t xml:space="preserve">: </w:t>
+      </w:r>
+      <w:r>
+        <w:rPr>
+          <w:rStyle w:val="3560"/>
+          <w:rFonts w:ascii="Times New Roman" w:hAnsi="Times New Roman" w:cs="Times New Roman" w:hint="default"/>
+          <w:sz w:val="24"/>
+          <w:szCs w:val="24"/>
+          <w:lang w:val="en-US"/>
+        </w:rPr>
+        <w:t>TCP</w:t>
       </w:r>
       <w:r>
         <w:rPr>
@@ -122,7 +506,7 @@
           <w:szCs w:val="24"/>
           <w:lang w:val="en-US"/>
         </w:rPr>
-        <w:t>USB</w:t>
+        <w:t>UDP</w:t>
       </w:r>
     </w:p>
     <w:p>
@@ -146,7 +530,25 @@
           <w:sz w:val="24"/>
           <w:szCs w:val="24"/>
         </w:rPr>
-        <w:t>Описание: Физическая передача данных</w:t>
+        <w:t>Описание</w:t>
+      </w:r>
+      <w:r>
+        <w:rPr>
+          <w:rStyle w:val="3560"/>
+          <w:rFonts w:ascii="Times New Roman" w:hAnsi="Times New Roman" w:cs="Times New Roman" w:hint="default"/>
+          <w:sz w:val="24"/>
+          <w:szCs w:val="24"/>
+        </w:rPr>
+        <w:t xml:space="preserve">: </w:t>
+      </w:r>
+      <w:r>
+        <w:rPr>
+          <w:rStyle w:val="3560"/>
+          <w:rFonts w:ascii="Times New Roman" w:hAnsi="Times New Roman" w:cs="Times New Roman" w:hint="default"/>
+          <w:sz w:val="24"/>
+          <w:szCs w:val="24"/>
+        </w:rPr>
+        <w:t>Прямая связь между конечными пунктами и надёжность</w:t>
       </w:r>
     </w:p>
     <w:p>
@@ -184,7 +586,7 @@
           <w:sz w:val="24"/>
           <w:szCs w:val="24"/>
         </w:rPr>
-        <w:t>Канальный</w:t>
+        <w:t>Сеансовый</w:t>
       </w:r>
     </w:p>
     <w:p>
@@ -218,16 +620,16 @@
           <w:szCs w:val="24"/>
           <w:lang w:val="en-US"/>
         </w:rPr>
-        <w:t>IEEE</w:t>
-      </w:r>
-      <w:r>
-        <w:rPr>
-          <w:rStyle w:val="3560"/>
-          <w:rFonts w:ascii="Times New Roman" w:hAnsi="Times New Roman" w:cs="Times New Roman" w:hint="default"/>
-          <w:sz w:val="24"/>
-          <w:szCs w:val="24"/>
-        </w:rPr>
-        <w:t xml:space="preserve"> 802.3, </w:t>
+        <w:t>L</w:t>
+      </w:r>
+      <w:r>
+        <w:rPr>
+          <w:rStyle w:val="3560"/>
+          <w:rFonts w:ascii="Times New Roman" w:hAnsi="Times New Roman" w:cs="Times New Roman" w:hint="default"/>
+          <w:sz w:val="24"/>
+          <w:szCs w:val="24"/>
+        </w:rPr>
+        <w:t>2</w:t>
       </w:r>
       <w:r>
         <w:rPr>
@@ -237,7 +639,128 @@
           <w:szCs w:val="24"/>
           <w:lang w:val="en-US"/>
         </w:rPr>
-        <w:t>ARP</w:t>
+        <w:t>TP</w:t>
+      </w:r>
+      <w:r>
+        <w:rPr>
+          <w:rStyle w:val="3560"/>
+          <w:rFonts w:ascii="Times New Roman" w:hAnsi="Times New Roman" w:cs="Times New Roman" w:hint="default"/>
+          <w:sz w:val="24"/>
+          <w:szCs w:val="24"/>
+        </w:rPr>
+        <w:t xml:space="preserve">, </w:t>
+      </w:r>
+      <w:proofErr w:type="spellStart"/>
+      <w:r>
+        <w:rPr>
+          <w:rStyle w:val="3560"/>
+          <w:rFonts w:ascii="Times New Roman" w:hAnsi="Times New Roman" w:cs="Times New Roman" w:hint="default"/>
+          <w:sz w:val="24"/>
+          <w:szCs w:val="24"/>
+          <w:lang w:val="en-US"/>
+        </w:rPr>
+        <w:t>gRPC</w:t>
+      </w:r>
+      <w:proofErr w:type="spellEnd"/>
+    </w:p>
+    <w:p>
+      <w:pPr>
+        <w:pStyle w:val="351"/>
+        <w:shd w:val="clear" w:color="auto" w:fill="auto"/>
+        <w:spacing w:before="0" w:after="0" w:line="240" w:lineRule="auto"/>
+        <w:ind w:firstLine="0"/>
+        <w:jc w:val="both"/>
+        <w:rPr>
+          <w:rStyle w:val="3560"/>
+          <w:rFonts w:ascii="Times New Roman" w:hAnsi="Times New Roman" w:cs="Times New Roman" w:hint="default"/>
+          <w:sz w:val="24"/>
+          <w:szCs w:val="24"/>
+        </w:rPr>
+      </w:pPr>
+      <w:r>
+        <w:rPr>
+          <w:rStyle w:val="3560"/>
+          <w:rFonts w:ascii="Times New Roman" w:hAnsi="Times New Roman" w:cs="Times New Roman" w:hint="default"/>
+          <w:sz w:val="24"/>
+          <w:szCs w:val="24"/>
+        </w:rPr>
+        <w:t xml:space="preserve">Описание: </w:t>
+      </w:r>
+      <w:r>
+        <w:rPr>
+          <w:rStyle w:val="3560"/>
+          <w:rFonts w:ascii="Times New Roman" w:hAnsi="Times New Roman" w:cs="Times New Roman" w:hint="default"/>
+          <w:sz w:val="24"/>
+          <w:szCs w:val="24"/>
+        </w:rPr>
+        <w:t>Управление сеансом связи</w:t>
+      </w:r>
+    </w:p>
+    <w:p>
+      <w:pPr>
+        <w:pStyle w:val="351"/>
+        <w:shd w:val="clear" w:color="auto" w:fill="auto"/>
+        <w:spacing w:before="0" w:after="0" w:line="240" w:lineRule="auto"/>
+        <w:ind w:firstLine="0"/>
+        <w:jc w:val="both"/>
+        <w:rPr>
+          <w:rStyle w:val="3560"/>
+          <w:rFonts w:ascii="Times New Roman" w:hAnsi="Times New Roman" w:cs="Times New Roman" w:hint="default"/>
+          <w:sz w:val="24"/>
+          <w:szCs w:val="24"/>
+        </w:rPr>
+      </w:pPr>
+    </w:p>
+    <w:p>
+      <w:pPr>
+        <w:pStyle w:val="351"/>
+        <w:shd w:val="clear" w:color="auto" w:fill="auto"/>
+        <w:spacing w:before="0" w:after="0" w:line="240" w:lineRule="auto"/>
+        <w:ind w:firstLine="0"/>
+        <w:jc w:val="both"/>
+        <w:rPr>
+          <w:rStyle w:val="3560"/>
+          <w:rFonts w:ascii="Times New Roman" w:hAnsi="Times New Roman" w:cs="Times New Roman" w:hint="default"/>
+          <w:b/>
+          <w:bCs/>
+          <w:sz w:val="24"/>
+          <w:szCs w:val="24"/>
+        </w:rPr>
+      </w:pPr>
+      <w:r>
+        <w:rPr>
+          <w:rStyle w:val="3560"/>
+          <w:rFonts w:ascii="Times New Roman" w:hAnsi="Times New Roman" w:cs="Times New Roman" w:hint="default"/>
+          <w:b/>
+          <w:bCs/>
+          <w:sz w:val="24"/>
+          <w:szCs w:val="24"/>
+        </w:rPr>
+        <w:t>Представления</w:t>
+      </w:r>
+    </w:p>
+    <w:p>
+      <w:pPr>
+        <w:pStyle w:val="351"/>
+        <w:shd w:val="clear" w:color="auto" w:fill="auto"/>
+        <w:spacing w:before="0" w:after="0" w:line="240" w:lineRule="auto"/>
+        <w:ind w:firstLine="0"/>
+        <w:jc w:val="both"/>
+        <w:rPr>
+          <w:rStyle w:val="3560"/>
+          <w:rFonts w:ascii="Times New Roman" w:hAnsi="Times New Roman" w:cs="Times New Roman" w:hint="default"/>
+          <w:sz w:val="24"/>
+          <w:szCs w:val="24"/>
+        </w:rPr>
+      </w:pPr>
+      <w:r>
+        <w:rPr>
+          <w:rStyle w:val="3560"/>
+          <w:rFonts w:ascii="Times New Roman" w:hAnsi="Times New Roman" w:cs="Times New Roman" w:hint="default"/>
+          <w:sz w:val="24"/>
+          <w:szCs w:val="24"/>
+        </w:rPr>
+        <w:t>Протоколы:</w:t>
       </w:r>
       <w:r>
         <w:rPr>
@@ -248,6 +771,37 @@
         </w:rPr>
         <w:t xml:space="preserve"> </w:t>
       </w:r>
+      <w:r>
+        <w:rPr>
+          <w:rStyle w:val="3560"/>
+          <w:rFonts w:ascii="Times New Roman" w:hAnsi="Times New Roman" w:cs="Times New Roman" w:hint="default"/>
+          <w:sz w:val="24"/>
+          <w:szCs w:val="24"/>
+          <w:lang w:val="en-US"/>
+        </w:rPr>
+        <w:t>SSL</w:t>
+      </w:r>
+      <w:r>
+        <w:rPr>
+          <w:rStyle w:val="3560"/>
+          <w:rFonts w:ascii="Times New Roman" w:hAnsi="Times New Roman" w:cs="Times New Roman" w:hint="default"/>
+          <w:sz w:val="24"/>
+          <w:szCs w:val="24"/>
+        </w:rPr>
+        <w:t xml:space="preserve">, </w:t>
+      </w:r>
+      <w:proofErr w:type="spellStart"/>
+      <w:r>
+        <w:rPr>
+          <w:rStyle w:val="3560"/>
+          <w:rFonts w:ascii="Times New Roman" w:hAnsi="Times New Roman" w:cs="Times New Roman" w:hint="default"/>
+          <w:sz w:val="24"/>
+          <w:szCs w:val="24"/>
+          <w:lang w:val="en-US"/>
+        </w:rPr>
+        <w:t>gzip</w:t>
+      </w:r>
+      <w:proofErr w:type="spellEnd"/>
     </w:p>
     <w:p>
       <w:pPr>
@@ -270,392 +824,6 @@
           <w:sz w:val="24"/>
           <w:szCs w:val="24"/>
         </w:rPr>
-        <w:t>Описание: Физическая передача данных</w:t>
-      </w:r>
-    </w:p>
-    <w:p>
-      <w:pPr>
-        <w:rPr>
-          <w:rStyle w:val="3560"/>
-          <w:rFonts w:ascii="Times New Roman" w:hAnsi="Times New Roman" w:cs="Times New Roman" w:hint="default"/>
-          <w:sz w:val="24"/>
-          <w:szCs w:val="24"/>
-        </w:rPr>
-      </w:pPr>
-    </w:p>
-    <w:p>
-      <w:pPr>
-        <w:pStyle w:val="351"/>
-        <w:shd w:val="clear" w:color="auto" w:fill="auto"/>
-        <w:spacing w:before="0" w:after="0" w:line="240" w:lineRule="auto"/>
-        <w:ind w:firstLine="0"/>
-        <w:jc w:val="both"/>
-        <w:rPr>
-          <w:rStyle w:val="3560"/>
-          <w:rFonts w:ascii="Times New Roman" w:hAnsi="Times New Roman" w:cs="Times New Roman" w:hint="default"/>
-          <w:b/>
-          <w:bCs/>
-          <w:sz w:val="24"/>
-          <w:szCs w:val="24"/>
-        </w:rPr>
-      </w:pPr>
-      <w:r>
-        <w:rPr>
-          <w:rStyle w:val="3560"/>
-          <w:rFonts w:ascii="Times New Roman" w:hAnsi="Times New Roman" w:cs="Times New Roman" w:hint="default"/>
-          <w:b/>
-          <w:bCs/>
-          <w:sz w:val="24"/>
-          <w:szCs w:val="24"/>
-        </w:rPr>
-        <w:t>Сетевой</w:t>
-      </w:r>
-    </w:p>
-    <w:p>
-      <w:pPr>
-        <w:pStyle w:val="351"/>
-        <w:shd w:val="clear" w:color="auto" w:fill="auto"/>
-        <w:spacing w:before="0" w:after="0" w:line="240" w:lineRule="auto"/>
-        <w:ind w:firstLine="0"/>
-        <w:jc w:val="both"/>
-        <w:rPr>
-          <w:rStyle w:val="3560"/>
-          <w:rFonts w:ascii="Times New Roman" w:hAnsi="Times New Roman" w:cs="Times New Roman" w:hint="default"/>
-          <w:sz w:val="24"/>
-          <w:szCs w:val="24"/>
-          <w:lang w:val="en-US"/>
-        </w:rPr>
-      </w:pPr>
-      <w:r>
-        <w:rPr>
-          <w:rStyle w:val="3560"/>
-          <w:rFonts w:ascii="Times New Roman" w:hAnsi="Times New Roman" w:cs="Times New Roman" w:hint="default"/>
-          <w:sz w:val="24"/>
-          <w:szCs w:val="24"/>
-        </w:rPr>
-        <w:t>Протоколы</w:t>
-      </w:r>
-      <w:r>
-        <w:rPr>
-          <w:rStyle w:val="3560"/>
-          <w:rFonts w:ascii="Times New Roman" w:hAnsi="Times New Roman" w:cs="Times New Roman" w:hint="default"/>
-          <w:sz w:val="24"/>
-          <w:szCs w:val="24"/>
-          <w:lang w:val="en-US"/>
-        </w:rPr>
-        <w:t xml:space="preserve">: </w:t>
-      </w:r>
-      <w:r>
-        <w:rPr>
-          <w:rStyle w:val="3560"/>
-          <w:rFonts w:ascii="Times New Roman" w:hAnsi="Times New Roman" w:cs="Times New Roman" w:hint="default"/>
-          <w:sz w:val="24"/>
-          <w:szCs w:val="24"/>
-          <w:lang w:val="en-US"/>
-        </w:rPr>
-        <w:t xml:space="preserve">Internet Protocol (IP), Internet Control Message Protocol (ICMP) </w:t>
-      </w:r>
-    </w:p>
-    <w:p>
-      <w:pPr>
-        <w:pStyle w:val="351"/>
-        <w:shd w:val="clear" w:color="auto" w:fill="auto"/>
-        <w:spacing w:before="0" w:after="0" w:line="240" w:lineRule="auto"/>
-        <w:ind w:firstLine="0"/>
-        <w:jc w:val="both"/>
-        <w:rPr>
-          <w:rStyle w:val="3560"/>
-          <w:rFonts w:ascii="Times New Roman" w:hAnsi="Times New Roman" w:cs="Times New Roman" w:hint="default"/>
-          <w:sz w:val="24"/>
-          <w:szCs w:val="24"/>
-        </w:rPr>
-      </w:pPr>
-      <w:r>
-        <w:rPr>
-          <w:rStyle w:val="3560"/>
-          <w:rFonts w:ascii="Times New Roman" w:hAnsi="Times New Roman" w:cs="Times New Roman" w:hint="default"/>
-          <w:sz w:val="24"/>
-          <w:szCs w:val="24"/>
-        </w:rPr>
-        <w:t>Описание</w:t>
-      </w:r>
-      <w:r>
-        <w:rPr>
-          <w:rStyle w:val="3560"/>
-          <w:rFonts w:ascii="Times New Roman" w:hAnsi="Times New Roman" w:cs="Times New Roman" w:hint="default"/>
-          <w:sz w:val="24"/>
-          <w:szCs w:val="24"/>
-        </w:rPr>
-        <w:t xml:space="preserve">: </w:t>
-      </w:r>
-      <w:r>
-        <w:rPr>
-          <w:rStyle w:val="3560"/>
-          <w:rFonts w:ascii="Times New Roman" w:hAnsi="Times New Roman" w:cs="Times New Roman" w:hint="default"/>
-          <w:sz w:val="24"/>
-          <w:szCs w:val="24"/>
-        </w:rPr>
-        <w:t>Физическая адресация</w:t>
-      </w:r>
-    </w:p>
-    <w:p>
-      <w:pPr>
-        <w:rPr>
-          <w:rStyle w:val="3560"/>
-          <w:rFonts w:ascii="Times New Roman" w:hAnsi="Times New Roman" w:cs="Times New Roman" w:hint="default"/>
-          <w:sz w:val="24"/>
-          <w:szCs w:val="24"/>
-        </w:rPr>
-      </w:pPr>
-    </w:p>
-    <w:p>
-      <w:pPr>
-        <w:pStyle w:val="351"/>
-        <w:shd w:val="clear" w:color="auto" w:fill="auto"/>
-        <w:spacing w:before="0" w:after="0" w:line="240" w:lineRule="auto"/>
-        <w:ind w:firstLine="0"/>
-        <w:jc w:val="both"/>
-        <w:rPr>
-          <w:rStyle w:val="3560"/>
-          <w:rFonts w:ascii="Times New Roman" w:hAnsi="Times New Roman" w:cs="Times New Roman" w:hint="default"/>
-          <w:b/>
-          <w:bCs/>
-          <w:sz w:val="24"/>
-          <w:szCs w:val="24"/>
-          <w:lang w:val="en-US"/>
-        </w:rPr>
-      </w:pPr>
-      <w:r>
-        <w:rPr>
-          <w:rStyle w:val="3560"/>
-          <w:rFonts w:ascii="Times New Roman" w:hAnsi="Times New Roman" w:cs="Times New Roman" w:hint="default"/>
-          <w:b/>
-          <w:bCs/>
-          <w:sz w:val="24"/>
-          <w:szCs w:val="24"/>
-        </w:rPr>
-        <w:t>Транспортный</w:t>
-      </w:r>
-    </w:p>
-    <w:p>
-      <w:pPr>
-        <w:pStyle w:val="351"/>
-        <w:shd w:val="clear" w:color="auto" w:fill="auto"/>
-        <w:spacing w:before="0" w:after="0" w:line="240" w:lineRule="auto"/>
-        <w:ind w:firstLine="0"/>
-        <w:jc w:val="both"/>
-        <w:rPr>
-          <w:rStyle w:val="3560"/>
-          <w:rFonts w:ascii="Times New Roman" w:hAnsi="Times New Roman" w:cs="Times New Roman" w:hint="default"/>
-          <w:sz w:val="24"/>
-          <w:szCs w:val="24"/>
-        </w:rPr>
-      </w:pPr>
-      <w:r>
-        <w:rPr>
-          <w:rStyle w:val="3560"/>
-          <w:rFonts w:ascii="Times New Roman" w:hAnsi="Times New Roman" w:cs="Times New Roman" w:hint="default"/>
-          <w:sz w:val="24"/>
-          <w:szCs w:val="24"/>
-        </w:rPr>
-        <w:t>Протоколы</w:t>
-      </w:r>
-      <w:r>
-        <w:rPr>
-          <w:rStyle w:val="3560"/>
-          <w:rFonts w:ascii="Times New Roman" w:hAnsi="Times New Roman" w:cs="Times New Roman" w:hint="default"/>
-          <w:sz w:val="24"/>
-          <w:szCs w:val="24"/>
-          <w:lang w:val="en-US"/>
-        </w:rPr>
-        <w:t xml:space="preserve">: </w:t>
-      </w:r>
-      <w:r>
-        <w:rPr>
-          <w:rStyle w:val="3560"/>
-          <w:rFonts w:ascii="Times New Roman" w:hAnsi="Times New Roman" w:cs="Times New Roman" w:hint="default"/>
-          <w:sz w:val="24"/>
-          <w:szCs w:val="24"/>
-          <w:lang w:val="en-US"/>
-        </w:rPr>
-        <w:t>TCP, UDP</w:t>
-      </w:r>
-    </w:p>
-    <w:p>
-      <w:pPr>
-        <w:pStyle w:val="351"/>
-        <w:shd w:val="clear" w:color="auto" w:fill="auto"/>
-        <w:spacing w:before="0" w:after="0" w:line="240" w:lineRule="auto"/>
-        <w:ind w:firstLine="0"/>
-        <w:jc w:val="both"/>
-        <w:rPr>
-          <w:rStyle w:val="3560"/>
-          <w:rFonts w:ascii="Times New Roman" w:hAnsi="Times New Roman" w:cs="Times New Roman" w:hint="default"/>
-          <w:sz w:val="24"/>
-          <w:szCs w:val="24"/>
-        </w:rPr>
-      </w:pPr>
-      <w:r>
-        <w:rPr>
-          <w:rStyle w:val="3560"/>
-          <w:rFonts w:ascii="Times New Roman" w:hAnsi="Times New Roman" w:cs="Times New Roman" w:hint="default"/>
-          <w:sz w:val="24"/>
-          <w:szCs w:val="24"/>
-        </w:rPr>
-        <w:t>Описание</w:t>
-      </w:r>
-      <w:r>
-        <w:rPr>
-          <w:rStyle w:val="3560"/>
-          <w:rFonts w:ascii="Times New Roman" w:hAnsi="Times New Roman" w:cs="Times New Roman" w:hint="default"/>
-          <w:sz w:val="24"/>
-          <w:szCs w:val="24"/>
-        </w:rPr>
-        <w:t xml:space="preserve">: </w:t>
-      </w:r>
-      <w:r>
-        <w:rPr>
-          <w:rStyle w:val="3560"/>
-          <w:rFonts w:ascii="Times New Roman" w:hAnsi="Times New Roman" w:cs="Times New Roman" w:hint="default"/>
-          <w:sz w:val="24"/>
-          <w:szCs w:val="24"/>
-        </w:rPr>
-        <w:t>Определение маршрута и логическая адресация</w:t>
-      </w:r>
-    </w:p>
-    <w:p>
-      <w:pPr>
-        <w:rPr>
-          <w:rStyle w:val="3560"/>
-          <w:rFonts w:ascii="Times New Roman" w:hAnsi="Times New Roman" w:cs="Times New Roman" w:hint="default"/>
-          <w:sz w:val="24"/>
-          <w:szCs w:val="24"/>
-        </w:rPr>
-      </w:pPr>
-    </w:p>
-    <w:p>
-      <w:pPr>
-        <w:pStyle w:val="351"/>
-        <w:shd w:val="clear" w:color="auto" w:fill="auto"/>
-        <w:spacing w:before="0" w:after="0" w:line="240" w:lineRule="auto"/>
-        <w:ind w:firstLine="0"/>
-        <w:jc w:val="both"/>
-        <w:rPr>
-          <w:rStyle w:val="3560"/>
-          <w:rFonts w:ascii="Times New Roman" w:hAnsi="Times New Roman" w:cs="Times New Roman" w:hint="default"/>
-          <w:b/>
-          <w:bCs/>
-          <w:sz w:val="24"/>
-          <w:szCs w:val="24"/>
-        </w:rPr>
-      </w:pPr>
-      <w:r>
-        <w:rPr>
-          <w:rStyle w:val="3560"/>
-          <w:rFonts w:ascii="Times New Roman" w:hAnsi="Times New Roman" w:cs="Times New Roman" w:hint="default"/>
-          <w:b/>
-          <w:bCs/>
-          <w:sz w:val="24"/>
-          <w:szCs w:val="24"/>
-        </w:rPr>
-        <w:t>Сеансовый</w:t>
-      </w:r>
-    </w:p>
-    <w:p>
-      <w:pPr>
-        <w:pStyle w:val="351"/>
-        <w:shd w:val="clear" w:color="auto" w:fill="auto"/>
-        <w:spacing w:before="0" w:after="0" w:line="240" w:lineRule="auto"/>
-        <w:ind w:firstLine="0"/>
-        <w:jc w:val="both"/>
-        <w:rPr>
-          <w:rStyle w:val="3560"/>
-          <w:rFonts w:ascii="Times New Roman" w:hAnsi="Times New Roman" w:cs="Times New Roman" w:hint="default"/>
-          <w:sz w:val="24"/>
-          <w:szCs w:val="24"/>
-        </w:rPr>
-      </w:pPr>
-      <w:r>
-        <w:rPr>
-          <w:rStyle w:val="3560"/>
-          <w:rFonts w:ascii="Times New Roman" w:hAnsi="Times New Roman" w:cs="Times New Roman" w:hint="default"/>
-          <w:sz w:val="24"/>
-          <w:szCs w:val="24"/>
-        </w:rPr>
-        <w:t xml:space="preserve">Протоколы: </w:t>
-      </w:r>
-      <w:r>
-        <w:rPr>
-          <w:rStyle w:val="3560"/>
-          <w:rFonts w:ascii="Times New Roman" w:hAnsi="Times New Roman" w:cs="Times New Roman" w:hint="default"/>
-          <w:sz w:val="24"/>
-          <w:szCs w:val="24"/>
-          <w:lang w:val="en-US"/>
-        </w:rPr>
-        <w:t>L</w:t>
-      </w:r>
-      <w:r>
-        <w:rPr>
-          <w:rStyle w:val="3560"/>
-          <w:rFonts w:ascii="Times New Roman" w:hAnsi="Times New Roman" w:cs="Times New Roman" w:hint="default"/>
-          <w:sz w:val="24"/>
-          <w:szCs w:val="24"/>
-        </w:rPr>
-        <w:t>2</w:t>
-      </w:r>
-      <w:r>
-        <w:rPr>
-          <w:rStyle w:val="3560"/>
-          <w:rFonts w:ascii="Times New Roman" w:hAnsi="Times New Roman" w:cs="Times New Roman" w:hint="default"/>
-          <w:sz w:val="24"/>
-          <w:szCs w:val="24"/>
-          <w:lang w:val="en-US"/>
-        </w:rPr>
-        <w:t>TP</w:t>
-      </w:r>
-      <w:r>
-        <w:rPr>
-          <w:rStyle w:val="3560"/>
-          <w:rFonts w:ascii="Times New Roman" w:hAnsi="Times New Roman" w:cs="Times New Roman" w:hint="default"/>
-          <w:sz w:val="24"/>
-          <w:szCs w:val="24"/>
-        </w:rPr>
-        <w:t xml:space="preserve">, </w:t>
-      </w:r>
-      <w:proofErr w:type="spellStart"/>
-      <w:r>
-        <w:rPr>
-          <w:rStyle w:val="3560"/>
-          <w:rFonts w:ascii="Times New Roman" w:hAnsi="Times New Roman" w:cs="Times New Roman" w:hint="default"/>
-          <w:sz w:val="24"/>
-          <w:szCs w:val="24"/>
-          <w:lang w:val="en-US"/>
-        </w:rPr>
-        <w:t>gRPC</w:t>
-      </w:r>
-      <w:proofErr w:type="spellEnd"/>
-    </w:p>
-    <w:p>
-      <w:pPr>
-        <w:pStyle w:val="351"/>
-        <w:shd w:val="clear" w:color="auto" w:fill="auto"/>
-        <w:spacing w:before="0" w:after="0" w:line="240" w:lineRule="auto"/>
-        <w:ind w:firstLine="0"/>
-        <w:jc w:val="both"/>
-        <w:rPr>
-          <w:rStyle w:val="3560"/>
-          <w:rFonts w:ascii="Times New Roman" w:hAnsi="Times New Roman" w:cs="Times New Roman" w:hint="default"/>
-          <w:sz w:val="24"/>
-          <w:szCs w:val="24"/>
-        </w:rPr>
-      </w:pPr>
-      <w:r>
-        <w:rPr>
-          <w:rStyle w:val="3560"/>
-          <w:rFonts w:ascii="Times New Roman" w:hAnsi="Times New Roman" w:cs="Times New Roman" w:hint="default"/>
-          <w:sz w:val="24"/>
-          <w:szCs w:val="24"/>
-        </w:rPr>
         <w:t xml:space="preserve">Описание: </w:t>
       </w:r>
       <w:r>
@@ -665,147 +833,7 @@
           <w:sz w:val="24"/>
           <w:szCs w:val="24"/>
         </w:rPr>
-        <w:t>Прямая связь между конечными пунктами и надёжность</w:t>
-      </w:r>
-    </w:p>
-    <w:p>
-      <w:pPr>
-        <w:pStyle w:val="351"/>
-        <w:shd w:val="clear" w:color="auto" w:fill="auto"/>
-        <w:spacing w:before="0" w:after="0" w:line="240" w:lineRule="auto"/>
-        <w:ind w:firstLine="0"/>
-        <w:jc w:val="both"/>
-        <w:rPr>
-          <w:rStyle w:val="3560"/>
-          <w:rFonts w:ascii="Times New Roman" w:hAnsi="Times New Roman" w:cs="Times New Roman" w:hint="default"/>
-          <w:sz w:val="24"/>
-          <w:szCs w:val="24"/>
-        </w:rPr>
-      </w:pPr>
-    </w:p>
-    <w:p>
-      <w:pPr>
-        <w:pStyle w:val="351"/>
-        <w:shd w:val="clear" w:color="auto" w:fill="auto"/>
-        <w:spacing w:before="0" w:after="0" w:line="240" w:lineRule="auto"/>
-        <w:ind w:firstLine="0"/>
-        <w:jc w:val="both"/>
-        <w:rPr>
-          <w:rStyle w:val="3560"/>
-          <w:rFonts w:ascii="Times New Roman" w:hAnsi="Times New Roman" w:cs="Times New Roman" w:hint="default"/>
-          <w:b/>
-          <w:bCs/>
-          <w:sz w:val="24"/>
-          <w:szCs w:val="24"/>
-        </w:rPr>
-      </w:pPr>
-      <w:r>
-        <w:rPr>
-          <w:rStyle w:val="3560"/>
-          <w:rFonts w:ascii="Times New Roman" w:hAnsi="Times New Roman" w:cs="Times New Roman" w:hint="default"/>
-          <w:b/>
-          <w:bCs/>
-          <w:sz w:val="24"/>
-          <w:szCs w:val="24"/>
-        </w:rPr>
-        <w:t>Представления</w:t>
-      </w:r>
-    </w:p>
-    <w:p>
-      <w:pPr>
-        <w:pStyle w:val="351"/>
-        <w:shd w:val="clear" w:color="auto" w:fill="auto"/>
-        <w:spacing w:before="0" w:after="0" w:line="240" w:lineRule="auto"/>
-        <w:ind w:firstLine="0"/>
-        <w:jc w:val="both"/>
-        <w:rPr>
-          <w:rStyle w:val="3560"/>
-          <w:rFonts w:ascii="Times New Roman" w:hAnsi="Times New Roman" w:cs="Times New Roman" w:hint="default"/>
-          <w:sz w:val="24"/>
-          <w:szCs w:val="24"/>
-        </w:rPr>
-      </w:pPr>
-      <w:r>
-        <w:rPr>
-          <w:rStyle w:val="3560"/>
-          <w:rFonts w:ascii="Times New Roman" w:hAnsi="Times New Roman" w:cs="Times New Roman" w:hint="default"/>
-          <w:sz w:val="24"/>
-          <w:szCs w:val="24"/>
-        </w:rPr>
-        <w:t>Протоколы:</w:t>
-      </w:r>
-      <w:r>
-        <w:rPr>
-          <w:rStyle w:val="3560"/>
-          <w:rFonts w:ascii="Times New Roman" w:hAnsi="Times New Roman" w:cs="Times New Roman" w:hint="default"/>
-          <w:sz w:val="24"/>
-          <w:szCs w:val="24"/>
-        </w:rPr>
-        <w:t xml:space="preserve"> </w:t>
-      </w:r>
-      <w:r>
-        <w:rPr>
-          <w:rStyle w:val="3560"/>
-          <w:rFonts w:ascii="Times New Roman" w:hAnsi="Times New Roman" w:cs="Times New Roman" w:hint="default"/>
-          <w:sz w:val="24"/>
-          <w:szCs w:val="24"/>
-          <w:lang w:val="en-US"/>
-        </w:rPr>
-        <w:t>SSL</w:t>
-      </w:r>
-      <w:r>
-        <w:rPr>
-          <w:rStyle w:val="3560"/>
-          <w:rFonts w:ascii="Times New Roman" w:hAnsi="Times New Roman" w:cs="Times New Roman" w:hint="default"/>
-          <w:sz w:val="24"/>
-          <w:szCs w:val="24"/>
-        </w:rPr>
-        <w:t xml:space="preserve">, </w:t>
-      </w:r>
-      <w:proofErr w:type="spellStart"/>
-      <w:r>
-        <w:rPr>
-          <w:rStyle w:val="3560"/>
-          <w:rFonts w:ascii="Times New Roman" w:hAnsi="Times New Roman" w:cs="Times New Roman" w:hint="default"/>
-          <w:sz w:val="24"/>
-          <w:szCs w:val="24"/>
-          <w:lang w:val="en-US"/>
-        </w:rPr>
-        <w:t>gzip</w:t>
-      </w:r>
-      <w:proofErr w:type="spellEnd"/>
-    </w:p>
-    <w:p>
-      <w:pPr>
-        <w:pStyle w:val="351"/>
-        <w:shd w:val="clear" w:color="auto" w:fill="auto"/>
-        <w:spacing w:before="0" w:after="0" w:line="240" w:lineRule="auto"/>
-        <w:ind w:firstLine="0"/>
-        <w:jc w:val="both"/>
-        <w:rPr>
-          <w:rStyle w:val="3560"/>
-          <w:rFonts w:ascii="Times New Roman" w:hAnsi="Times New Roman" w:cs="Times New Roman" w:hint="default"/>
-          <w:sz w:val="24"/>
-          <w:szCs w:val="24"/>
-        </w:rPr>
-      </w:pPr>
-      <w:r>
-        <w:rPr>
-          <w:rStyle w:val="3560"/>
-          <w:rFonts w:ascii="Times New Roman" w:hAnsi="Times New Roman" w:cs="Times New Roman" w:hint="default"/>
-          <w:sz w:val="24"/>
-          <w:szCs w:val="24"/>
-        </w:rPr>
-        <w:t xml:space="preserve">Описание: </w:t>
-      </w:r>
-      <w:r>
-        <w:rPr>
-          <w:rStyle w:val="3560"/>
-          <w:rFonts w:ascii="Times New Roman" w:hAnsi="Times New Roman" w:cs="Times New Roman" w:hint="default"/>
-          <w:sz w:val="24"/>
-          <w:szCs w:val="24"/>
-        </w:rPr>
-        <w:t>Управление сеансом связи</w:t>
+        <w:t>Представление и шифрование данных</w:t>
       </w:r>
     </w:p>
     <w:p>
@@ -1075,7 +1103,18 @@
           <w:szCs w:val="24"/>
           <w:lang w:val="en-US"/>
         </w:rPr>
-        <w:t xml:space="preserve">TCP </w:t>
+        <w:t>TCP</w:t>
+      </w:r>
+      <w:r>
+        <w:rPr>
+          <w:rStyle w:val="3560"/>
+          <w:rFonts w:ascii="Times New Roman" w:hAnsi="Times New Roman" w:cs="Times New Roman" w:hint="default"/>
+          <w:b/>
+          <w:bCs/>
+          <w:sz w:val="24"/>
+          <w:szCs w:val="24"/>
+        </w:rPr>
+        <w:t xml:space="preserve"> </w:t>
       </w:r>
       <w:r>
         <w:rPr>
@@ -1234,14 +1273,15 @@
         <w:rPr>
           <w:rStyle w:val="3560"/>
           <w:rFonts w:ascii="Times New Roman" w:hAnsi="Times New Roman" w:cs="Times New Roman" w:hint="default"/>
+          <w:noProof/>
           <w:sz w:val="24"/>
           <w:szCs w:val="24"/>
         </w:rPr>
         <w:lastRenderedPageBreak/>
         <w:drawing>
-          <wp:inline distT="0" distB="0" distL="0" distR="0" wp14:anchorId="4DD13F06" wp14:editId="1064B7D8">
-            <wp:extent cx="5264407" cy="2549559"/>
-            <wp:effectExtent l="0" t="0" r="0" b="3175"/>
+          <wp:inline distT="0" distB="0" distL="0" distR="0" wp14:anchorId="4DD13F06" wp14:editId="1FF4877F">
+            <wp:extent cx="6104794" cy="2956560"/>
+            <wp:effectExtent l="0" t="0" r="0" b="0"/>
             <wp:docPr id="1" name="Рисунок 1"/>
             <wp:cNvGraphicFramePr>
               <a:graphicFrameLocks xmlns:a="http://schemas.openxmlformats.org/drawingml/2006/main" noChangeAspect="1"/>
@@ -1262,7 +1302,7 @@
                   <pic:spPr>
                     <a:xfrm>
                       <a:off x="0" y="0"/>
-                      <a:ext cx="5269651" cy="2552099"/>
+                      <a:ext cx="6117705" cy="2962813"/>
                     </a:xfrm>
                     <a:prstGeom prst="rect">
                       <a:avLst/>
@@ -1382,6 +1422,7 @@
         <w:rPr>
           <w:rStyle w:val="3560"/>
           <w:rFonts w:ascii="Times New Roman" w:hAnsi="Times New Roman" w:cs="Times New Roman" w:hint="default"/>
+          <w:noProof/>
           <w:sz w:val="24"/>
           <w:szCs w:val="24"/>
         </w:rPr>
@@ -1478,6 +1519,7 @@
         <w:rPr>
           <w:rStyle w:val="3560"/>
           <w:rFonts w:ascii="Times New Roman" w:hAnsi="Times New Roman" w:cs="Times New Roman" w:hint="default"/>
+          <w:noProof/>
           <w:sz w:val="24"/>
           <w:szCs w:val="24"/>
         </w:rPr>
@@ -1564,6 +1606,7 @@
         <w:rPr>
           <w:rStyle w:val="3560"/>
           <w:rFonts w:ascii="Times New Roman" w:hAnsi="Times New Roman" w:cs="Times New Roman" w:hint="default"/>
+          <w:noProof/>
           <w:sz w:val="24"/>
           <w:szCs w:val="24"/>
         </w:rPr>
@@ -1681,30 +1724,31 @@
           <w:sz w:val="24"/>
           <w:szCs w:val="24"/>
         </w:rPr>
-        <w:t xml:space="preserve">н из задействованных процессов приложения сигнализирует своему уровню TCP, что сеанс связи больше не нужен. Со стороны этого устройства отправляется сообщение с установленным флагом FIN (отметим, что этот пакет не обязательно должен быть пустым, он также может содержать полезную нагрузку), чтобы сообщить другому устройству о своем желании завершить открытое соединение. </w:t>
-      </w:r>
-    </w:p>
-    <w:p>
-      <w:pPr>
-        <w:rPr>
-          <w:rStyle w:val="3560"/>
-          <w:rFonts w:ascii="Times New Roman" w:hAnsi="Times New Roman" w:cs="Times New Roman" w:hint="default"/>
-          <w:sz w:val="24"/>
-          <w:szCs w:val="24"/>
-        </w:rPr>
-      </w:pPr>
-      <w:r>
-        <w:rPr>
-          <w:rStyle w:val="3560"/>
-          <w:rFonts w:ascii="Times New Roman" w:hAnsi="Times New Roman" w:cs="Times New Roman" w:hint="default"/>
+        <w:t xml:space="preserve">н из задействованных процессов приложения сигнализирует своему уровню TCP, что сеанс связи больше не нужен. Со стороны этого устройства отправляется сообщение с установленным флагом FIN (этот пакет не обязательно должен быть пустым, он также может содержать полезную нагрузку), чтобы сообщить другому устройству о своем желании завершить открытое соединение. </w:t>
+      </w:r>
+    </w:p>
+    <w:p>
+      <w:pPr>
+        <w:rPr>
+          <w:rStyle w:val="3560"/>
+          <w:rFonts w:ascii="Times New Roman" w:hAnsi="Times New Roman" w:cs="Times New Roman" w:hint="default"/>
+          <w:sz w:val="24"/>
+          <w:szCs w:val="24"/>
+        </w:rPr>
+      </w:pPr>
+      <w:r>
+        <w:rPr>
+          <w:rStyle w:val="3560"/>
+          <w:rFonts w:ascii="Times New Roman" w:hAnsi="Times New Roman" w:cs="Times New Roman" w:hint="default"/>
+          <w:noProof/>
           <w:sz w:val="24"/>
           <w:szCs w:val="24"/>
         </w:rPr>
         <w:lastRenderedPageBreak/>
         <w:drawing>
-          <wp:inline distT="0" distB="0" distL="0" distR="0" wp14:anchorId="3C3AFFE3" wp14:editId="16281695">
-            <wp:extent cx="5251687" cy="2715294"/>
-            <wp:effectExtent l="0" t="0" r="6350" b="8890"/>
+          <wp:inline distT="0" distB="0" distL="0" distR="0" wp14:anchorId="3C3AFFE3" wp14:editId="446B205D">
+            <wp:extent cx="6585408" cy="3404870"/>
+            <wp:effectExtent l="0" t="0" r="6350" b="5080"/>
             <wp:docPr id="6" name="Рисунок 6"/>
             <wp:cNvGraphicFramePr>
               <a:graphicFrameLocks xmlns:a="http://schemas.openxmlformats.org/drawingml/2006/main" noChangeAspect="1"/>
@@ -1725,7 +1769,7 @@
                   <pic:spPr>
                     <a:xfrm>
                       <a:off x="0" y="0"/>
-                      <a:ext cx="5268899" cy="2724193"/>
+                      <a:ext cx="6624403" cy="3425032"/>
                     </a:xfrm>
                     <a:prstGeom prst="rect">
                       <a:avLst/>
@@ -1787,22 +1831,24 @@
     <w:p>
       <w:pPr>
         <w:pStyle w:val="a9"/>
-        <w:rPr>
-          <w:rStyle w:val="3560"/>
-          <w:rFonts w:ascii="Times New Roman" w:hAnsi="Times New Roman" w:cs="Times New Roman" w:hint="default"/>
-          <w:sz w:val="24"/>
-          <w:szCs w:val="24"/>
-        </w:rPr>
-      </w:pPr>
-      <w:r>
-        <w:rPr>
-          <w:rStyle w:val="3560"/>
-          <w:rFonts w:ascii="Times New Roman" w:hAnsi="Times New Roman" w:cs="Times New Roman" w:hint="default"/>
+        <w:ind w:left="0"/>
+        <w:rPr>
+          <w:rStyle w:val="3560"/>
+          <w:rFonts w:ascii="Times New Roman" w:hAnsi="Times New Roman" w:cs="Times New Roman" w:hint="default"/>
+          <w:sz w:val="24"/>
+          <w:szCs w:val="24"/>
+        </w:rPr>
+      </w:pPr>
+      <w:r>
+        <w:rPr>
+          <w:rStyle w:val="3560"/>
+          <w:rFonts w:ascii="Times New Roman" w:hAnsi="Times New Roman" w:cs="Times New Roman" w:hint="default"/>
+          <w:noProof/>
           <w:sz w:val="24"/>
           <w:szCs w:val="24"/>
         </w:rPr>
         <w:drawing>
-          <wp:inline distT="0" distB="0" distL="0" distR="0" wp14:anchorId="7740986B" wp14:editId="6A40AC7E">
+          <wp:inline distT="0" distB="0" distL="0" distR="0" wp14:anchorId="7740986B" wp14:editId="574D84A7">
             <wp:extent cx="6188710" cy="3118485"/>
             <wp:effectExtent l="0" t="0" r="2540" b="5715"/>
             <wp:docPr id="7" name="Рисунок 7"/>
@@ -1841,6 +1887,18 @@
     <w:p>
       <w:pPr>
         <w:pStyle w:val="a9"/>
+        <w:ind w:left="0"/>
+        <w:rPr>
+          <w:rStyle w:val="3560"/>
+          <w:rFonts w:ascii="Times New Roman" w:hAnsi="Times New Roman" w:cs="Times New Roman" w:hint="default"/>
+          <w:sz w:val="24"/>
+          <w:szCs w:val="24"/>
+        </w:rPr>
+      </w:pPr>
+    </w:p>
+    <w:p>
+      <w:pPr>
+        <w:pStyle w:val="a9"/>
         <w:numPr>
           <w:ilvl w:val="0"/>
           <w:numId w:val="2"/>
@@ -1885,25 +1943,27 @@
     <w:p>
       <w:pPr>
         <w:pStyle w:val="a9"/>
-        <w:rPr>
-          <w:rStyle w:val="3560"/>
-          <w:rFonts w:ascii="Times New Roman" w:hAnsi="Times New Roman" w:cs="Times New Roman" w:hint="default"/>
-          <w:sz w:val="24"/>
-          <w:szCs w:val="24"/>
-        </w:rPr>
-      </w:pPr>
-      <w:r>
-        <w:rPr>
-          <w:rStyle w:val="3560"/>
-          <w:rFonts w:ascii="Times New Roman" w:hAnsi="Times New Roman" w:cs="Times New Roman" w:hint="default"/>
+        <w:ind w:left="0"/>
+        <w:rPr>
+          <w:rStyle w:val="3560"/>
+          <w:rFonts w:ascii="Times New Roman" w:hAnsi="Times New Roman" w:cs="Times New Roman" w:hint="default"/>
+          <w:sz w:val="24"/>
+          <w:szCs w:val="24"/>
+        </w:rPr>
+      </w:pPr>
+      <w:r>
+        <w:rPr>
+          <w:rStyle w:val="3560"/>
+          <w:rFonts w:ascii="Times New Roman" w:hAnsi="Times New Roman" w:cs="Times New Roman" w:hint="default"/>
+          <w:noProof/>
           <w:sz w:val="24"/>
           <w:szCs w:val="24"/>
         </w:rPr>
         <w:lastRenderedPageBreak/>
         <w:drawing>
-          <wp:inline distT="0" distB="0" distL="0" distR="0" wp14:anchorId="74571A7D" wp14:editId="24584EAF">
-            <wp:extent cx="6188710" cy="3127375"/>
-            <wp:effectExtent l="0" t="0" r="2540" b="0"/>
+          <wp:inline distT="0" distB="0" distL="0" distR="0" wp14:anchorId="74571A7D" wp14:editId="5217E18C">
+            <wp:extent cx="6475213" cy="3272155"/>
+            <wp:effectExtent l="0" t="0" r="1905" b="4445"/>
             <wp:docPr id="8" name="Рисунок 8"/>
             <wp:cNvGraphicFramePr>
               <a:graphicFrameLocks xmlns:a="http://schemas.openxmlformats.org/drawingml/2006/main" noChangeAspect="1"/>
@@ -1924,7 +1984,7 @@
                   <pic:spPr>
                     <a:xfrm>
                       <a:off x="0" y="0"/>
-                      <a:ext cx="6188710" cy="3127375"/>
+                      <a:ext cx="6477749" cy="3273437"/>
                     </a:xfrm>
                     <a:prstGeom prst="rect">
                       <a:avLst/>
@@ -2009,6 +2069,620 @@
     <w:p>
       <w:pPr>
         <w:pStyle w:val="351"/>
+        <w:shd w:val="clear" w:color="auto" w:fill="auto"/>
+        <w:spacing w:before="0" w:after="0" w:line="240" w:lineRule="auto"/>
+        <w:ind w:firstLine="0"/>
+        <w:jc w:val="both"/>
+        <w:rPr>
+          <w:rStyle w:val="3560"/>
+          <w:rFonts w:ascii="Times New Roman" w:hAnsi="Times New Roman" w:cs="Times New Roman" w:hint="default"/>
+          <w:sz w:val="24"/>
+          <w:szCs w:val="24"/>
+          <w:lang w:val="en-US"/>
+        </w:rPr>
+      </w:pPr>
+      <w:proofErr w:type="spellStart"/>
+      <w:r>
+        <w:rPr>
+          <w:rStyle w:val="3560"/>
+          <w:rFonts w:ascii="Times New Roman" w:hAnsi="Times New Roman" w:cs="Times New Roman" w:hint="default"/>
+          <w:sz w:val="24"/>
+          <w:szCs w:val="24"/>
+          <w:lang w:val="en-US"/>
+        </w:rPr>
+        <w:t>Клиент</w:t>
+      </w:r>
+      <w:proofErr w:type="spellEnd"/>
+      <w:r>
+        <w:rPr>
+          <w:rStyle w:val="3560"/>
+          <w:rFonts w:ascii="Times New Roman" w:hAnsi="Times New Roman" w:cs="Times New Roman" w:hint="default"/>
+          <w:sz w:val="24"/>
+          <w:szCs w:val="24"/>
+          <w:lang w:val="en-US"/>
+        </w:rPr>
+        <w:t xml:space="preserve"> </w:t>
+      </w:r>
+      <w:proofErr w:type="spellStart"/>
+      <w:r>
+        <w:rPr>
+          <w:rStyle w:val="3560"/>
+          <w:rFonts w:ascii="Times New Roman" w:hAnsi="Times New Roman" w:cs="Times New Roman" w:hint="default"/>
+          <w:sz w:val="24"/>
+          <w:szCs w:val="24"/>
+          <w:lang w:val="en-US"/>
+        </w:rPr>
+        <w:t>посылает</w:t>
+      </w:r>
+      <w:proofErr w:type="spellEnd"/>
+      <w:r>
+        <w:rPr>
+          <w:rStyle w:val="3560"/>
+          <w:rFonts w:ascii="Times New Roman" w:hAnsi="Times New Roman" w:cs="Times New Roman" w:hint="default"/>
+          <w:sz w:val="24"/>
+          <w:szCs w:val="24"/>
+          <w:lang w:val="en-US"/>
+        </w:rPr>
+        <w:t xml:space="preserve"> </w:t>
+      </w:r>
+      <w:proofErr w:type="spellStart"/>
+      <w:r>
+        <w:rPr>
+          <w:rStyle w:val="3560"/>
+          <w:rFonts w:ascii="Times New Roman" w:hAnsi="Times New Roman" w:cs="Times New Roman" w:hint="default"/>
+          <w:sz w:val="24"/>
+          <w:szCs w:val="24"/>
+          <w:lang w:val="en-US"/>
+        </w:rPr>
+        <w:t>сообщение</w:t>
+      </w:r>
+      <w:proofErr w:type="spellEnd"/>
+      <w:r>
+        <w:rPr>
+          <w:rStyle w:val="3560"/>
+          <w:rFonts w:ascii="Times New Roman" w:hAnsi="Times New Roman" w:cs="Times New Roman" w:hint="default"/>
+          <w:sz w:val="24"/>
+          <w:szCs w:val="24"/>
+          <w:lang w:val="en-US"/>
+        </w:rPr>
+        <w:t xml:space="preserve"> </w:t>
+      </w:r>
+      <w:proofErr w:type="spellStart"/>
+      <w:r>
+        <w:rPr>
+          <w:rStyle w:val="3560"/>
+          <w:rFonts w:ascii="Times New Roman" w:hAnsi="Times New Roman" w:cs="Times New Roman" w:hint="default"/>
+          <w:sz w:val="24"/>
+          <w:szCs w:val="24"/>
+          <w:lang w:val="en-US"/>
+        </w:rPr>
+        <w:t>ClientHello</w:t>
+      </w:r>
+      <w:proofErr w:type="spellEnd"/>
+    </w:p>
+    <w:p>
+      <w:pPr>
+        <w:pStyle w:val="351"/>
+        <w:shd w:val="clear" w:color="auto" w:fill="auto"/>
+        <w:spacing w:before="0" w:after="0" w:line="240" w:lineRule="auto"/>
+        <w:ind w:firstLine="0"/>
+        <w:jc w:val="both"/>
+        <w:rPr>
+          <w:rStyle w:val="3560"/>
+          <w:rFonts w:ascii="Times New Roman" w:hAnsi="Times New Roman" w:cs="Times New Roman" w:hint="default"/>
+          <w:sz w:val="24"/>
+          <w:szCs w:val="24"/>
+          <w:lang w:val="en-US"/>
+        </w:rPr>
+      </w:pPr>
+    </w:p>
+    <w:p>
+      <w:pPr>
+        <w:pStyle w:val="351"/>
+        <w:shd w:val="clear" w:color="auto" w:fill="auto"/>
+        <w:spacing w:before="0" w:after="0" w:line="240" w:lineRule="auto"/>
+        <w:ind w:firstLine="0"/>
+        <w:jc w:val="both"/>
+        <w:rPr>
+          <w:rStyle w:val="3560"/>
+          <w:rFonts w:ascii="Times New Roman" w:hAnsi="Times New Roman" w:cs="Times New Roman" w:hint="default"/>
+          <w:sz w:val="24"/>
+          <w:szCs w:val="24"/>
+          <w:lang w:val="en-US"/>
+        </w:rPr>
+      </w:pPr>
+      <w:r>
+        <w:rPr>
+          <w:noProof/>
+        </w:rPr>
+        <w:drawing>
+          <wp:inline distT="0" distB="0" distL="0" distR="0" wp14:anchorId="531A3667" wp14:editId="3425CA4C">
+            <wp:extent cx="6188710" cy="3877945"/>
+            <wp:effectExtent l="0" t="0" r="2540" b="8255"/>
+            <wp:docPr id="11" name="Рисунок 11"/>
+            <wp:cNvGraphicFramePr>
+              <a:graphicFrameLocks xmlns:a="http://schemas.openxmlformats.org/drawingml/2006/main" noChangeAspect="1"/>
+            </wp:cNvGraphicFramePr>
+            <a:graphic xmlns:a="http://schemas.openxmlformats.org/drawingml/2006/main">
+              <a:graphicData uri="http://schemas.openxmlformats.org/drawingml/2006/picture">
+                <pic:pic xmlns:pic="http://schemas.openxmlformats.org/drawingml/2006/picture">
+                  <pic:nvPicPr>
+                    <pic:cNvPr id="1" name=""/>
+                    <pic:cNvPicPr/>
+                  </pic:nvPicPr>
+                  <pic:blipFill>
+                    <a:blip r:embed="rId14"/>
+                    <a:stretch>
+                      <a:fillRect/>
+                    </a:stretch>
+                  </pic:blipFill>
+                  <pic:spPr>
+                    <a:xfrm>
+                      <a:off x="0" y="0"/>
+                      <a:ext cx="6188710" cy="3877945"/>
+                    </a:xfrm>
+                    <a:prstGeom prst="rect">
+                      <a:avLst/>
+                    </a:prstGeom>
+                  </pic:spPr>
+                </pic:pic>
+              </a:graphicData>
+            </a:graphic>
+          </wp:inline>
+        </w:drawing>
+      </w:r>
+    </w:p>
+    <w:p>
+      <w:pPr>
+        <w:pStyle w:val="351"/>
+        <w:shd w:val="clear" w:color="auto" w:fill="auto"/>
+        <w:spacing w:before="0" w:after="0" w:line="240" w:lineRule="auto"/>
+        <w:ind w:firstLine="0"/>
+        <w:jc w:val="both"/>
+        <w:rPr>
+          <w:rStyle w:val="3560"/>
+          <w:rFonts w:ascii="Times New Roman" w:hAnsi="Times New Roman" w:cs="Times New Roman" w:hint="default"/>
+          <w:sz w:val="24"/>
+          <w:szCs w:val="24"/>
+          <w:lang w:val="en-US"/>
+        </w:rPr>
+      </w:pPr>
+    </w:p>
+    <w:p>
+      <w:pPr>
+        <w:pStyle w:val="351"/>
+        <w:shd w:val="clear" w:color="auto" w:fill="auto"/>
+        <w:spacing w:before="0" w:after="0" w:line="240" w:lineRule="auto"/>
+        <w:ind w:firstLine="0"/>
+        <w:jc w:val="both"/>
+        <w:rPr>
+          <w:rStyle w:val="3560"/>
+          <w:rFonts w:ascii="Times New Roman" w:hAnsi="Times New Roman" w:cs="Times New Roman" w:hint="default"/>
+          <w:sz w:val="24"/>
+          <w:szCs w:val="24"/>
+          <w:lang w:val="en-US"/>
+        </w:rPr>
+      </w:pPr>
+    </w:p>
+    <w:p>
+      <w:pPr>
+        <w:pStyle w:val="351"/>
+        <w:shd w:val="clear" w:color="auto" w:fill="auto"/>
+        <w:spacing w:before="0" w:after="0" w:line="240" w:lineRule="auto"/>
+        <w:ind w:firstLine="0"/>
+        <w:jc w:val="both"/>
+        <w:rPr>
+          <w:rStyle w:val="3560"/>
+          <w:rFonts w:ascii="Times New Roman" w:hAnsi="Times New Roman" w:cs="Times New Roman" w:hint="default"/>
+          <w:sz w:val="24"/>
+          <w:szCs w:val="24"/>
+          <w:lang w:val="en-US"/>
+        </w:rPr>
+      </w:pPr>
+    </w:p>
+    <w:p>
+      <w:pPr>
+        <w:pStyle w:val="351"/>
+        <w:shd w:val="clear" w:color="auto" w:fill="auto"/>
+        <w:spacing w:before="0" w:after="0" w:line="240" w:lineRule="auto"/>
+        <w:ind w:firstLine="0"/>
+        <w:jc w:val="both"/>
+        <w:rPr>
+          <w:rStyle w:val="3560"/>
+          <w:rFonts w:ascii="Times New Roman" w:hAnsi="Times New Roman" w:cs="Times New Roman" w:hint="default"/>
+          <w:sz w:val="24"/>
+          <w:szCs w:val="24"/>
+          <w:lang w:val="en-US"/>
+        </w:rPr>
+      </w:pPr>
+      <w:r>
+        <w:rPr>
+          <w:rStyle w:val="3560"/>
+          <w:rFonts w:ascii="Times New Roman" w:hAnsi="Times New Roman" w:cs="Times New Roman" w:hint="default"/>
+          <w:sz w:val="24"/>
+          <w:szCs w:val="24"/>
+          <w:lang w:val="en-US"/>
+        </w:rPr>
+        <w:t>Server hello</w:t>
+      </w:r>
+    </w:p>
+    <w:p>
+      <w:pPr>
+        <w:pStyle w:val="351"/>
+        <w:shd w:val="clear" w:color="auto" w:fill="auto"/>
+        <w:spacing w:before="0" w:after="0" w:line="240" w:lineRule="auto"/>
+        <w:ind w:firstLine="0"/>
+        <w:jc w:val="both"/>
+        <w:rPr>
+          <w:rStyle w:val="3560"/>
+          <w:rFonts w:ascii="Times New Roman" w:hAnsi="Times New Roman" w:cs="Times New Roman" w:hint="default"/>
+          <w:sz w:val="24"/>
+          <w:szCs w:val="24"/>
+          <w:lang w:val="en-US"/>
+        </w:rPr>
+      </w:pPr>
+      <w:r>
+        <w:rPr>
+          <w:noProof/>
+        </w:rPr>
+        <w:drawing>
+          <wp:inline distT="0" distB="0" distL="0" distR="0" wp14:anchorId="1CA505A3" wp14:editId="390649D6">
+            <wp:extent cx="6534700" cy="4137660"/>
+            <wp:effectExtent l="0" t="0" r="0" b="0"/>
+            <wp:docPr id="12" name="Рисунок 12"/>
+            <wp:cNvGraphicFramePr>
+              <a:graphicFrameLocks xmlns:a="http://schemas.openxmlformats.org/drawingml/2006/main" noChangeAspect="1"/>
+            </wp:cNvGraphicFramePr>
+            <a:graphic xmlns:a="http://schemas.openxmlformats.org/drawingml/2006/main">
+              <a:graphicData uri="http://schemas.openxmlformats.org/drawingml/2006/picture">
+                <pic:pic xmlns:pic="http://schemas.openxmlformats.org/drawingml/2006/picture">
+                  <pic:nvPicPr>
+                    <pic:cNvPr id="1" name=""/>
+                    <pic:cNvPicPr/>
+                  </pic:nvPicPr>
+                  <pic:blipFill>
+                    <a:blip r:embed="rId15"/>
+                    <a:stretch>
+                      <a:fillRect/>
+                    </a:stretch>
+                  </pic:blipFill>
+                  <pic:spPr>
+                    <a:xfrm>
+                      <a:off x="0" y="0"/>
+                      <a:ext cx="6538619" cy="4140142"/>
+                    </a:xfrm>
+                    <a:prstGeom prst="rect">
+                      <a:avLst/>
+                    </a:prstGeom>
+                  </pic:spPr>
+                </pic:pic>
+              </a:graphicData>
+            </a:graphic>
+          </wp:inline>
+        </w:drawing>
+      </w:r>
+    </w:p>
+    <w:p>
+      <w:pPr>
+        <w:pStyle w:val="351"/>
+        <w:shd w:val="clear" w:color="auto" w:fill="auto"/>
+        <w:spacing w:before="0" w:after="0" w:line="240" w:lineRule="auto"/>
+        <w:ind w:firstLine="0"/>
+        <w:jc w:val="both"/>
+        <w:rPr>
+          <w:rStyle w:val="3560"/>
+          <w:rFonts w:ascii="Times New Roman" w:hAnsi="Times New Roman" w:cs="Times New Roman" w:hint="default"/>
+          <w:sz w:val="24"/>
+          <w:szCs w:val="24"/>
+          <w:lang w:val="en-US"/>
+        </w:rPr>
+      </w:pPr>
+    </w:p>
+    <w:p>
+      <w:pPr>
+        <w:pStyle w:val="351"/>
+        <w:shd w:val="clear" w:color="auto" w:fill="auto"/>
+        <w:spacing w:before="0" w:after="0" w:line="240" w:lineRule="auto"/>
+        <w:ind w:firstLine="0"/>
+        <w:jc w:val="both"/>
+        <w:rPr>
+          <w:rStyle w:val="3560"/>
+          <w:rFonts w:ascii="Times New Roman" w:hAnsi="Times New Roman" w:cs="Times New Roman" w:hint="default"/>
+          <w:sz w:val="24"/>
+          <w:szCs w:val="24"/>
+          <w:lang w:val="en-US"/>
+        </w:rPr>
+      </w:pPr>
+    </w:p>
+    <w:p>
+      <w:pPr>
+        <w:pStyle w:val="351"/>
+        <w:shd w:val="clear" w:color="auto" w:fill="auto"/>
+        <w:spacing w:before="0" w:after="0" w:line="240" w:lineRule="auto"/>
+        <w:ind w:firstLine="0"/>
+        <w:jc w:val="both"/>
+        <w:rPr>
+          <w:rStyle w:val="3560"/>
+          <w:rFonts w:ascii="Times New Roman" w:hAnsi="Times New Roman" w:cs="Times New Roman" w:hint="default"/>
+          <w:sz w:val="24"/>
+          <w:szCs w:val="24"/>
+          <w:lang w:val="en-US"/>
+        </w:rPr>
+      </w:pPr>
+      <w:r>
+        <w:rPr>
+          <w:noProof/>
+        </w:rPr>
+        <w:lastRenderedPageBreak/>
+        <w:drawing>
+          <wp:inline distT="0" distB="0" distL="0" distR="0" wp14:anchorId="55704384" wp14:editId="647F70FE">
+            <wp:extent cx="6553200" cy="4091548"/>
+            <wp:effectExtent l="0" t="0" r="0" b="4445"/>
+            <wp:docPr id="13" name="Рисунок 13"/>
+            <wp:cNvGraphicFramePr>
+              <a:graphicFrameLocks xmlns:a="http://schemas.openxmlformats.org/drawingml/2006/main" noChangeAspect="1"/>
+            </wp:cNvGraphicFramePr>
+            <a:graphic xmlns:a="http://schemas.openxmlformats.org/drawingml/2006/main">
+              <a:graphicData uri="http://schemas.openxmlformats.org/drawingml/2006/picture">
+                <pic:pic xmlns:pic="http://schemas.openxmlformats.org/drawingml/2006/picture">
+                  <pic:nvPicPr>
+                    <pic:cNvPr id="1" name=""/>
+                    <pic:cNvPicPr/>
+                  </pic:nvPicPr>
+                  <pic:blipFill>
+                    <a:blip r:embed="rId16"/>
+                    <a:stretch>
+                      <a:fillRect/>
+                    </a:stretch>
+                  </pic:blipFill>
+                  <pic:spPr>
+                    <a:xfrm>
+                      <a:off x="0" y="0"/>
+                      <a:ext cx="6562349" cy="4097260"/>
+                    </a:xfrm>
+                    <a:prstGeom prst="rect">
+                      <a:avLst/>
+                    </a:prstGeom>
+                  </pic:spPr>
+                </pic:pic>
+              </a:graphicData>
+            </a:graphic>
+          </wp:inline>
+        </w:drawing>
+      </w:r>
+    </w:p>
+    <w:p>
+      <w:pPr>
+        <w:pStyle w:val="351"/>
+        <w:shd w:val="clear" w:color="auto" w:fill="auto"/>
+        <w:spacing w:before="0" w:after="0" w:line="240" w:lineRule="auto"/>
+        <w:ind w:firstLine="0"/>
+        <w:jc w:val="both"/>
+        <w:rPr>
+          <w:rStyle w:val="3560"/>
+          <w:rFonts w:ascii="Times New Roman" w:hAnsi="Times New Roman" w:cs="Times New Roman" w:hint="default"/>
+          <w:sz w:val="24"/>
+          <w:szCs w:val="24"/>
+          <w:lang w:val="en-US"/>
+        </w:rPr>
+      </w:pPr>
+    </w:p>
+    <w:p>
+      <w:pPr>
+        <w:pStyle w:val="351"/>
+        <w:shd w:val="clear" w:color="auto" w:fill="auto"/>
+        <w:spacing w:before="0" w:after="0" w:line="240" w:lineRule="auto"/>
+        <w:ind w:firstLine="0"/>
+        <w:jc w:val="both"/>
+        <w:rPr>
+          <w:rStyle w:val="3560"/>
+          <w:rFonts w:ascii="Times New Roman" w:hAnsi="Times New Roman" w:cs="Times New Roman" w:hint="default"/>
+          <w:sz w:val="24"/>
+          <w:szCs w:val="24"/>
+          <w:lang w:val="en-US"/>
+        </w:rPr>
+      </w:pPr>
+    </w:p>
+    <w:p>
+      <w:pPr>
+        <w:pStyle w:val="351"/>
+        <w:shd w:val="clear" w:color="auto" w:fill="auto"/>
+        <w:spacing w:before="0" w:after="0" w:line="240" w:lineRule="auto"/>
+        <w:ind w:firstLine="0"/>
+        <w:jc w:val="both"/>
+        <w:rPr>
+          <w:rStyle w:val="3560"/>
+          <w:rFonts w:ascii="Times New Roman" w:hAnsi="Times New Roman" w:cs="Times New Roman" w:hint="default"/>
+          <w:sz w:val="24"/>
+          <w:szCs w:val="24"/>
+          <w:lang w:val="en-US"/>
+        </w:rPr>
+      </w:pPr>
+      <w:r>
+        <w:rPr>
+          <w:noProof/>
+        </w:rPr>
+        <w:drawing>
+          <wp:inline distT="0" distB="0" distL="0" distR="0" wp14:anchorId="50239539" wp14:editId="2A54FA4E">
+            <wp:extent cx="6188710" cy="3877310"/>
+            <wp:effectExtent l="0" t="0" r="2540" b="8890"/>
+            <wp:docPr id="14" name="Рисунок 14"/>
+            <wp:cNvGraphicFramePr>
+              <a:graphicFrameLocks xmlns:a="http://schemas.openxmlformats.org/drawingml/2006/main" noChangeAspect="1"/>
+            </wp:cNvGraphicFramePr>
+            <a:graphic xmlns:a="http://schemas.openxmlformats.org/drawingml/2006/main">
+              <a:graphicData uri="http://schemas.openxmlformats.org/drawingml/2006/picture">
+                <pic:pic xmlns:pic="http://schemas.openxmlformats.org/drawingml/2006/picture">
+                  <pic:nvPicPr>
+                    <pic:cNvPr id="1" name=""/>
+                    <pic:cNvPicPr/>
+                  </pic:nvPicPr>
+                  <pic:blipFill>
+                    <a:blip r:embed="rId17"/>
+                    <a:stretch>
+                      <a:fillRect/>
+                    </a:stretch>
+                  </pic:blipFill>
+                  <pic:spPr>
+                    <a:xfrm>
+                      <a:off x="0" y="0"/>
+                      <a:ext cx="6188710" cy="3877310"/>
+                    </a:xfrm>
+                    <a:prstGeom prst="rect">
+                      <a:avLst/>
+                    </a:prstGeom>
+                  </pic:spPr>
+                </pic:pic>
+              </a:graphicData>
+            </a:graphic>
+          </wp:inline>
+        </w:drawing>
+      </w:r>
+    </w:p>
+    <w:p>
+      <w:pPr>
+        <w:pStyle w:val="351"/>
+        <w:shd w:val="clear" w:color="auto" w:fill="auto"/>
+        <w:spacing w:before="0" w:after="0" w:line="240" w:lineRule="auto"/>
+        <w:ind w:firstLine="0"/>
+        <w:jc w:val="both"/>
+        <w:rPr>
+          <w:rStyle w:val="3560"/>
+          <w:rFonts w:ascii="Times New Roman" w:hAnsi="Times New Roman" w:cs="Times New Roman" w:hint="default"/>
+          <w:sz w:val="24"/>
+          <w:szCs w:val="24"/>
+        </w:rPr>
+      </w:pPr>
+      <w:r>
+        <w:rPr>
+          <w:noProof/>
+        </w:rPr>
+        <w:lastRenderedPageBreak/>
+        <w:drawing>
+          <wp:inline distT="0" distB="0" distL="0" distR="0" wp14:anchorId="536B6A6D" wp14:editId="777893FB">
+            <wp:extent cx="6606688" cy="4145280"/>
+            <wp:effectExtent l="0" t="0" r="3810" b="7620"/>
+            <wp:docPr id="16" name="Рисунок 16"/>
+            <wp:cNvGraphicFramePr>
+              <a:graphicFrameLocks xmlns:a="http://schemas.openxmlformats.org/drawingml/2006/main" noChangeAspect="1"/>
+            </wp:cNvGraphicFramePr>
+            <a:graphic xmlns:a="http://schemas.openxmlformats.org/drawingml/2006/main">
+              <a:graphicData uri="http://schemas.openxmlformats.org/drawingml/2006/picture">
+                <pic:pic xmlns:pic="http://schemas.openxmlformats.org/drawingml/2006/picture">
+                  <pic:nvPicPr>
+                    <pic:cNvPr id="1" name=""/>
+                    <pic:cNvPicPr/>
+                  </pic:nvPicPr>
+                  <pic:blipFill>
+                    <a:blip r:embed="rId18"/>
+                    <a:stretch>
+                      <a:fillRect/>
+                    </a:stretch>
+                  </pic:blipFill>
+                  <pic:spPr>
+                    <a:xfrm>
+                      <a:off x="0" y="0"/>
+                      <a:ext cx="6614162" cy="4149970"/>
+                    </a:xfrm>
+                    <a:prstGeom prst="rect">
+                      <a:avLst/>
+                    </a:prstGeom>
+                  </pic:spPr>
+                </pic:pic>
+              </a:graphicData>
+            </a:graphic>
+          </wp:inline>
+        </w:drawing>
+      </w:r>
+    </w:p>
+    <w:p>
+      <w:pPr>
+        <w:pStyle w:val="351"/>
+        <w:shd w:val="clear" w:color="auto" w:fill="auto"/>
+        <w:spacing w:before="0" w:after="0" w:line="240" w:lineRule="auto"/>
+        <w:ind w:firstLine="0"/>
+        <w:jc w:val="both"/>
+        <w:rPr>
+          <w:rStyle w:val="3560"/>
+          <w:rFonts w:ascii="Times New Roman" w:hAnsi="Times New Roman" w:cs="Times New Roman" w:hint="default"/>
+          <w:sz w:val="24"/>
+          <w:szCs w:val="24"/>
+        </w:rPr>
+      </w:pPr>
+    </w:p>
+    <w:p>
+      <w:pPr>
+        <w:pStyle w:val="351"/>
+        <w:shd w:val="clear" w:color="auto" w:fill="auto"/>
+        <w:spacing w:before="0" w:after="0" w:line="240" w:lineRule="auto"/>
+        <w:ind w:firstLine="0"/>
+        <w:jc w:val="both"/>
+        <w:rPr>
+          <w:rStyle w:val="3560"/>
+          <w:rFonts w:ascii="Times New Roman" w:hAnsi="Times New Roman" w:cs="Times New Roman" w:hint="default"/>
+          <w:sz w:val="24"/>
+          <w:szCs w:val="24"/>
+        </w:rPr>
+      </w:pPr>
+      <w:r>
+        <w:rPr>
+          <w:noProof/>
+        </w:rPr>
+        <w:drawing>
+          <wp:inline distT="0" distB="0" distL="0" distR="0" wp14:anchorId="0DB19D9A" wp14:editId="531A6F13">
+            <wp:extent cx="6621780" cy="4120098"/>
+            <wp:effectExtent l="0" t="0" r="7620" b="0"/>
+            <wp:docPr id="17" name="Рисунок 17"/>
+            <wp:cNvGraphicFramePr>
+              <a:graphicFrameLocks xmlns:a="http://schemas.openxmlformats.org/drawingml/2006/main" noChangeAspect="1"/>
+            </wp:cNvGraphicFramePr>
+            <a:graphic xmlns:a="http://schemas.openxmlformats.org/drawingml/2006/main">
+              <a:graphicData uri="http://schemas.openxmlformats.org/drawingml/2006/picture">
+                <pic:pic xmlns:pic="http://schemas.openxmlformats.org/drawingml/2006/picture">
+                  <pic:nvPicPr>
+                    <pic:cNvPr id="1" name=""/>
+                    <pic:cNvPicPr/>
+                  </pic:nvPicPr>
+                  <pic:blipFill>
+                    <a:blip r:embed="rId19"/>
+                    <a:stretch>
+                      <a:fillRect/>
+                    </a:stretch>
+                  </pic:blipFill>
+                  <pic:spPr>
+                    <a:xfrm>
+                      <a:off x="0" y="0"/>
+                      <a:ext cx="6625388" cy="4122343"/>
+                    </a:xfrm>
+                    <a:prstGeom prst="rect">
+                      <a:avLst/>
+                    </a:prstGeom>
+                  </pic:spPr>
+                </pic:pic>
+              </a:graphicData>
+            </a:graphic>
+          </wp:inline>
+        </w:drawing>
+      </w:r>
+    </w:p>
+    <w:p>
+      <w:pPr>
+        <w:pStyle w:val="351"/>
+        <w:shd w:val="clear" w:color="auto" w:fill="auto"/>
+        <w:spacing w:before="0" w:after="0" w:line="240" w:lineRule="auto"/>
+        <w:ind w:firstLine="0"/>
+        <w:jc w:val="both"/>
+        <w:rPr>
+          <w:rStyle w:val="3560"/>
+          <w:rFonts w:ascii="Times New Roman" w:hAnsi="Times New Roman" w:cs="Times New Roman" w:hint="default"/>
+          <w:sz w:val="24"/>
+          <w:szCs w:val="24"/>
+        </w:rPr>
+      </w:pPr>
+    </w:p>
+    <w:p>
+      <w:pPr>
+        <w:pStyle w:val="351"/>
         <w:numPr>
           <w:ilvl w:val="0"/>
           <w:numId w:val="1"/>
@@ -2030,6 +2704,7 @@
           <w:sz w:val="24"/>
           <w:szCs w:val="24"/>
         </w:rPr>
+        <w:lastRenderedPageBreak/>
         <w:t xml:space="preserve">С помощью браузера отправить запрос для получения HTML страницы. Найти соответствующий запрос и ответ в программе </w:t>
       </w:r>
       <w:proofErr w:type="spellStart"/>
@@ -2095,21 +2770,10 @@
     </w:p>
     <w:p>
       <w:pPr>
-        <w:pStyle w:val="a9"/>
-        <w:rPr>
-          <w:rStyle w:val="3560"/>
-          <w:rFonts w:ascii="Times New Roman" w:hAnsi="Times New Roman" w:cs="Times New Roman" w:hint="default"/>
-          <w:sz w:val="24"/>
-          <w:szCs w:val="24"/>
-        </w:rPr>
-      </w:pPr>
-    </w:p>
-    <w:p>
-      <w:pPr>
-        <w:pStyle w:val="351"/>
-        <w:shd w:val="clear" w:color="auto" w:fill="auto"/>
-        <w:spacing w:before="0" w:after="0" w:line="240" w:lineRule="auto"/>
-        <w:ind w:firstLine="0"/>
+        <w:pStyle w:val="351"/>
+        <w:shd w:val="clear" w:color="auto" w:fill="auto"/>
+        <w:spacing w:before="0" w:after="0" w:line="240" w:lineRule="auto"/>
+        <w:ind w:left="720" w:firstLine="0"/>
         <w:jc w:val="both"/>
         <w:rPr>
           <w:rStyle w:val="3560"/>
@@ -2151,15 +2815,1170 @@
         <w:pStyle w:val="351"/>
         <w:shd w:val="clear" w:color="auto" w:fill="auto"/>
         <w:spacing w:before="0" w:after="0" w:line="240" w:lineRule="auto"/>
+        <w:ind w:left="720" w:firstLine="0"/>
+        <w:jc w:val="both"/>
+        <w:rPr>
+          <w:rStyle w:val="3560"/>
+          <w:rFonts w:ascii="Times New Roman" w:hAnsi="Times New Roman" w:cs="Times New Roman" w:hint="default"/>
+          <w:sz w:val="24"/>
+          <w:szCs w:val="24"/>
+        </w:rPr>
+      </w:pPr>
+    </w:p>
+    <w:p>
+      <w:pPr>
+        <w:pStyle w:val="a9"/>
+        <w:rPr>
+          <w:rStyle w:val="3560"/>
+          <w:rFonts w:ascii="Times New Roman" w:hAnsi="Times New Roman" w:cs="Times New Roman" w:hint="default"/>
+          <w:sz w:val="24"/>
+          <w:szCs w:val="24"/>
+        </w:rPr>
+      </w:pPr>
+    </w:p>
+    <w:p>
+      <w:pPr>
+        <w:pStyle w:val="a9"/>
+        <w:rPr>
+          <w:rStyle w:val="3560"/>
+          <w:rFonts w:ascii="Times New Roman" w:hAnsi="Times New Roman" w:cs="Times New Roman" w:hint="default"/>
+          <w:sz w:val="24"/>
+          <w:szCs w:val="24"/>
+        </w:rPr>
+      </w:pPr>
+      <w:r>
+        <w:rPr>
+          <w:rStyle w:val="3560"/>
+          <w:rFonts w:ascii="Times New Roman" w:hAnsi="Times New Roman" w:cs="Times New Roman" w:hint="default"/>
+          <w:sz w:val="24"/>
+          <w:szCs w:val="24"/>
+        </w:rPr>
+        <w:t xml:space="preserve">Соединение производилось с: </w:t>
+      </w:r>
+      <w:hyperlink r:id="rId20" w:history="1">
+        <w:r>
+          <w:rPr>
+            <w:rStyle w:val="aa"/>
+            <w:rFonts w:eastAsia="Batang" w:cs="Times New Roman"/>
+            <w:szCs w:val="24"/>
+          </w:rPr>
+          <w:t>http://httpforever.com/</w:t>
+        </w:r>
+      </w:hyperlink>
+    </w:p>
+    <w:p>
+      <w:pPr>
+        <w:pStyle w:val="a9"/>
+        <w:rPr>
+          <w:rStyle w:val="3560"/>
+          <w:rFonts w:ascii="Times New Roman" w:hAnsi="Times New Roman" w:cs="Times New Roman" w:hint="default"/>
+          <w:sz w:val="24"/>
+          <w:szCs w:val="24"/>
+        </w:rPr>
+      </w:pPr>
+    </w:p>
+    <w:p>
+      <w:pPr>
+        <w:pStyle w:val="a9"/>
+        <w:jc w:val="center"/>
+        <w:rPr>
+          <w:rStyle w:val="3560"/>
+          <w:rFonts w:ascii="Times New Roman" w:hAnsi="Times New Roman" w:cs="Times New Roman" w:hint="default"/>
+          <w:b/>
+          <w:bCs/>
+          <w:sz w:val="28"/>
+          <w:szCs w:val="28"/>
+        </w:rPr>
+      </w:pPr>
+      <w:r>
+        <w:rPr>
+          <w:rStyle w:val="3560"/>
+          <w:rFonts w:ascii="Times New Roman" w:hAnsi="Times New Roman" w:cs="Times New Roman" w:hint="default"/>
+          <w:b/>
+          <w:bCs/>
+          <w:sz w:val="28"/>
+          <w:szCs w:val="28"/>
+        </w:rPr>
+        <w:t>Запрос</w:t>
+      </w:r>
+    </w:p>
+    <w:p>
+      <w:pPr>
+        <w:pStyle w:val="a9"/>
+        <w:rPr>
+          <w:noProof/>
+        </w:rPr>
+      </w:pPr>
+    </w:p>
+    <w:p>
+      <w:pPr>
+        <w:pStyle w:val="a9"/>
+        <w:ind w:left="0"/>
+        <w:rPr>
+          <w:rStyle w:val="3560"/>
+          <w:rFonts w:ascii="Times New Roman" w:hAnsi="Times New Roman" w:cs="Times New Roman" w:hint="default"/>
+          <w:b/>
+          <w:bCs/>
+          <w:sz w:val="24"/>
+          <w:szCs w:val="24"/>
+        </w:rPr>
+      </w:pPr>
+      <w:r>
+        <w:rPr>
+          <w:noProof/>
+        </w:rPr>
+        <w:drawing>
+          <wp:inline distT="0" distB="0" distL="0" distR="0" wp14:anchorId="282A2D46" wp14:editId="5CB73AA6">
+            <wp:extent cx="6370434" cy="1539240"/>
+            <wp:effectExtent l="0" t="0" r="0" b="3810"/>
+            <wp:docPr id="34" name="Рисунок 34"/>
+            <wp:cNvGraphicFramePr>
+              <a:graphicFrameLocks xmlns:a="http://schemas.openxmlformats.org/drawingml/2006/main" noChangeAspect="1"/>
+            </wp:cNvGraphicFramePr>
+            <a:graphic xmlns:a="http://schemas.openxmlformats.org/drawingml/2006/main">
+              <a:graphicData uri="http://schemas.openxmlformats.org/drawingml/2006/picture">
+                <pic:pic xmlns:pic="http://schemas.openxmlformats.org/drawingml/2006/picture">
+                  <pic:nvPicPr>
+                    <pic:cNvPr id="1" name=""/>
+                    <pic:cNvPicPr/>
+                  </pic:nvPicPr>
+                  <pic:blipFill rotWithShape="1">
+                    <a:blip r:embed="rId21"/>
+                    <a:srcRect r="30187" b="70152"/>
+                    <a:stretch/>
+                  </pic:blipFill>
+                  <pic:spPr bwMode="auto">
+                    <a:xfrm>
+                      <a:off x="0" y="0"/>
+                      <a:ext cx="6383203" cy="1542325"/>
+                    </a:xfrm>
+                    <a:prstGeom prst="rect">
+                      <a:avLst/>
+                    </a:prstGeom>
+                    <a:ln>
+                      <a:noFill/>
+                    </a:ln>
+                    <a:extLst>
+                      <a:ext uri="{53640926-AAD7-44D8-BBD7-CCE9431645EC}">
+                        <a14:shadowObscured xmlns:a14="http://schemas.microsoft.com/office/drawing/2010/main"/>
+                      </a:ext>
+                    </a:extLst>
+                  </pic:spPr>
+                </pic:pic>
+              </a:graphicData>
+            </a:graphic>
+          </wp:inline>
+        </w:drawing>
+      </w:r>
+    </w:p>
+    <w:p>
+      <w:pPr>
+        <w:rPr>
+          <w:rStyle w:val="3560"/>
+          <w:rFonts w:ascii="Times New Roman" w:hAnsi="Times New Roman" w:cs="Times New Roman" w:hint="default"/>
+          <w:b/>
+          <w:bCs/>
+          <w:sz w:val="24"/>
+          <w:szCs w:val="24"/>
+        </w:rPr>
+      </w:pPr>
+      <w:r>
+        <w:rPr>
+          <w:rStyle w:val="3560"/>
+          <w:rFonts w:ascii="Times New Roman" w:hAnsi="Times New Roman" w:cs="Times New Roman" w:hint="default"/>
+          <w:b/>
+          <w:bCs/>
+          <w:sz w:val="24"/>
+          <w:szCs w:val="24"/>
+        </w:rPr>
+        <w:t>Физический уровень</w:t>
+      </w:r>
+    </w:p>
+    <w:p>
+      <w:pPr>
+        <w:pStyle w:val="351"/>
+        <w:shd w:val="clear" w:color="auto" w:fill="auto"/>
+        <w:spacing w:before="0" w:after="0" w:line="240" w:lineRule="auto"/>
         <w:ind w:firstLine="0"/>
         <w:jc w:val="both"/>
         <w:rPr>
-          <w:rStyle w:val="3560"/>
-          <w:rFonts w:ascii="Times New Roman" w:hAnsi="Times New Roman" w:cs="Times New Roman" w:hint="default"/>
-          <w:sz w:val="24"/>
-          <w:szCs w:val="24"/>
-        </w:rPr>
-      </w:pPr>
+          <w:noProof/>
+        </w:rPr>
+      </w:pPr>
+    </w:p>
+    <w:p>
+      <w:pPr>
+        <w:pStyle w:val="351"/>
+        <w:shd w:val="clear" w:color="auto" w:fill="auto"/>
+        <w:spacing w:before="0" w:after="0" w:line="240" w:lineRule="auto"/>
+        <w:ind w:firstLine="0"/>
+        <w:jc w:val="both"/>
+        <w:rPr>
+          <w:rStyle w:val="3560"/>
+          <w:rFonts w:ascii="Times New Roman" w:hAnsi="Times New Roman" w:cs="Times New Roman" w:hint="default"/>
+          <w:sz w:val="24"/>
+          <w:szCs w:val="24"/>
+        </w:rPr>
+      </w:pPr>
+      <w:r>
+        <w:rPr>
+          <w:noProof/>
+        </w:rPr>
+        <w:drawing>
+          <wp:inline distT="0" distB="0" distL="0" distR="0" wp14:anchorId="0F766586" wp14:editId="52B0B588">
+            <wp:extent cx="6393180" cy="2170317"/>
+            <wp:effectExtent l="0" t="0" r="7620" b="1905"/>
+            <wp:docPr id="19" name="Рисунок 19"/>
+            <wp:cNvGraphicFramePr>
+              <a:graphicFrameLocks xmlns:a="http://schemas.openxmlformats.org/drawingml/2006/main" noChangeAspect="1"/>
+            </wp:cNvGraphicFramePr>
+            <a:graphic xmlns:a="http://schemas.openxmlformats.org/drawingml/2006/main">
+              <a:graphicData uri="http://schemas.openxmlformats.org/drawingml/2006/picture">
+                <pic:pic xmlns:pic="http://schemas.openxmlformats.org/drawingml/2006/picture">
+                  <pic:nvPicPr>
+                    <pic:cNvPr id="1" name=""/>
+                    <pic:cNvPicPr/>
+                  </pic:nvPicPr>
+                  <pic:blipFill rotWithShape="1">
+                    <a:blip r:embed="rId21"/>
+                    <a:srcRect t="32898" r="6423" b="10893"/>
+                    <a:stretch/>
+                  </pic:blipFill>
+                  <pic:spPr bwMode="auto">
+                    <a:xfrm>
+                      <a:off x="0" y="0"/>
+                      <a:ext cx="6397903" cy="2171920"/>
+                    </a:xfrm>
+                    <a:prstGeom prst="rect">
+                      <a:avLst/>
+                    </a:prstGeom>
+                    <a:ln>
+                      <a:noFill/>
+                    </a:ln>
+                    <a:extLst>
+                      <a:ext uri="{53640926-AAD7-44D8-BBD7-CCE9431645EC}">
+                        <a14:shadowObscured xmlns:a14="http://schemas.microsoft.com/office/drawing/2010/main"/>
+                      </a:ext>
+                    </a:extLst>
+                  </pic:spPr>
+                </pic:pic>
+              </a:graphicData>
+            </a:graphic>
+          </wp:inline>
+        </w:drawing>
+      </w:r>
+    </w:p>
+    <w:p>
+      <w:pPr>
+        <w:pStyle w:val="351"/>
+        <w:shd w:val="clear" w:color="auto" w:fill="auto"/>
+        <w:spacing w:before="0" w:after="0" w:line="240" w:lineRule="auto"/>
+        <w:ind w:firstLine="0"/>
+        <w:jc w:val="both"/>
+        <w:rPr>
+          <w:rStyle w:val="3560"/>
+          <w:rFonts w:ascii="Times New Roman" w:hAnsi="Times New Roman" w:cs="Times New Roman" w:hint="default"/>
+          <w:sz w:val="24"/>
+          <w:szCs w:val="24"/>
+          <w:lang w:val="en-US"/>
+        </w:rPr>
+      </w:pPr>
+    </w:p>
+    <w:p>
+      <w:pPr>
+        <w:pStyle w:val="351"/>
+        <w:shd w:val="clear" w:color="auto" w:fill="auto"/>
+        <w:spacing w:before="0" w:after="0" w:line="240" w:lineRule="auto"/>
+        <w:ind w:firstLine="0"/>
+        <w:jc w:val="both"/>
+        <w:rPr>
+          <w:rStyle w:val="3560"/>
+          <w:rFonts w:ascii="Times New Roman" w:hAnsi="Times New Roman" w:cs="Times New Roman" w:hint="default"/>
+          <w:sz w:val="24"/>
+          <w:szCs w:val="24"/>
+        </w:rPr>
+      </w:pPr>
+    </w:p>
+    <w:p>
+      <w:pPr>
+        <w:rPr>
+          <w:rFonts w:eastAsia="Batang" w:cs="Times New Roman"/>
+          <w:b/>
+          <w:bCs/>
+          <w:szCs w:val="24"/>
+        </w:rPr>
+      </w:pPr>
+      <w:r>
+        <w:rPr>
+          <w:rStyle w:val="3560"/>
+          <w:rFonts w:ascii="Times New Roman" w:hAnsi="Times New Roman" w:cs="Times New Roman" w:hint="default"/>
+          <w:b/>
+          <w:bCs/>
+          <w:sz w:val="24"/>
+          <w:szCs w:val="24"/>
+        </w:rPr>
+        <w:t>Канальный</w:t>
+      </w:r>
+      <w:r>
+        <w:rPr>
+          <w:rStyle w:val="3560"/>
+          <w:rFonts w:ascii="Times New Roman" w:hAnsi="Times New Roman" w:cs="Times New Roman" w:hint="default"/>
+          <w:b/>
+          <w:bCs/>
+          <w:sz w:val="24"/>
+          <w:szCs w:val="24"/>
+        </w:rPr>
+        <w:t xml:space="preserve"> уровень</w:t>
+      </w:r>
+    </w:p>
+    <w:p>
+      <w:pPr>
+        <w:pStyle w:val="351"/>
+        <w:shd w:val="clear" w:color="auto" w:fill="auto"/>
+        <w:spacing w:before="0" w:after="0" w:line="240" w:lineRule="auto"/>
+        <w:ind w:firstLine="0"/>
+        <w:jc w:val="both"/>
+        <w:rPr>
+          <w:rStyle w:val="3560"/>
+          <w:rFonts w:ascii="Times New Roman" w:hAnsi="Times New Roman" w:cs="Times New Roman" w:hint="default"/>
+          <w:sz w:val="24"/>
+          <w:szCs w:val="24"/>
+        </w:rPr>
+      </w:pPr>
+      <w:r>
+        <w:rPr>
+          <w:noProof/>
+        </w:rPr>
+        <w:drawing>
+          <wp:inline distT="0" distB="0" distL="0" distR="0" wp14:anchorId="755F0965" wp14:editId="44BC8F90">
+            <wp:extent cx="6226908" cy="1135341"/>
+            <wp:effectExtent l="0" t="0" r="2540" b="8255"/>
+            <wp:docPr id="20" name="Рисунок 20"/>
+            <wp:cNvGraphicFramePr>
+              <a:graphicFrameLocks xmlns:a="http://schemas.openxmlformats.org/drawingml/2006/main" noChangeAspect="1"/>
+            </wp:cNvGraphicFramePr>
+            <a:graphic xmlns:a="http://schemas.openxmlformats.org/drawingml/2006/main">
+              <a:graphicData uri="http://schemas.openxmlformats.org/drawingml/2006/picture">
+                <pic:pic xmlns:pic="http://schemas.openxmlformats.org/drawingml/2006/picture">
+                  <pic:nvPicPr>
+                    <pic:cNvPr id="1" name=""/>
+                    <pic:cNvPicPr/>
+                  </pic:nvPicPr>
+                  <pic:blipFill rotWithShape="1">
+                    <a:blip r:embed="rId22"/>
+                    <a:srcRect t="44948" r="12210" b="18983"/>
+                    <a:stretch/>
+                  </pic:blipFill>
+                  <pic:spPr bwMode="auto">
+                    <a:xfrm>
+                      <a:off x="0" y="0"/>
+                      <a:ext cx="6266220" cy="1142509"/>
+                    </a:xfrm>
+                    <a:prstGeom prst="rect">
+                      <a:avLst/>
+                    </a:prstGeom>
+                    <a:ln>
+                      <a:noFill/>
+                    </a:ln>
+                    <a:extLst>
+                      <a:ext uri="{53640926-AAD7-44D8-BBD7-CCE9431645EC}">
+                        <a14:shadowObscured xmlns:a14="http://schemas.microsoft.com/office/drawing/2010/main"/>
+                      </a:ext>
+                    </a:extLst>
+                  </pic:spPr>
+                </pic:pic>
+              </a:graphicData>
+            </a:graphic>
+          </wp:inline>
+        </w:drawing>
+      </w:r>
+    </w:p>
+    <w:p>
+      <w:pPr>
+        <w:pStyle w:val="351"/>
+        <w:shd w:val="clear" w:color="auto" w:fill="auto"/>
+        <w:spacing w:before="0" w:after="0" w:line="240" w:lineRule="auto"/>
+        <w:ind w:firstLine="0"/>
+        <w:jc w:val="both"/>
+        <w:rPr>
+          <w:rStyle w:val="3560"/>
+          <w:rFonts w:ascii="Times New Roman" w:hAnsi="Times New Roman" w:cs="Times New Roman" w:hint="default"/>
+          <w:sz w:val="24"/>
+          <w:szCs w:val="24"/>
+        </w:rPr>
+      </w:pPr>
+    </w:p>
+    <w:p>
+      <w:pPr>
+        <w:rPr>
+          <w:rStyle w:val="3560"/>
+          <w:rFonts w:ascii="Times New Roman" w:hAnsi="Times New Roman" w:cs="Times New Roman" w:hint="default"/>
+          <w:b/>
+          <w:bCs/>
+          <w:sz w:val="24"/>
+          <w:szCs w:val="24"/>
+        </w:rPr>
+      </w:pPr>
+    </w:p>
+    <w:p>
+      <w:pPr>
+        <w:rPr>
+          <w:rStyle w:val="3560"/>
+          <w:rFonts w:ascii="Times New Roman" w:hAnsi="Times New Roman" w:cs="Times New Roman" w:hint="default"/>
+          <w:b/>
+          <w:bCs/>
+          <w:sz w:val="24"/>
+          <w:szCs w:val="24"/>
+        </w:rPr>
+      </w:pPr>
+    </w:p>
+    <w:p>
+      <w:pPr>
+        <w:rPr>
+          <w:rFonts w:eastAsia="Batang" w:cs="Times New Roman"/>
+          <w:b/>
+          <w:bCs/>
+          <w:szCs w:val="24"/>
+          <w:lang w:val="en-US"/>
+        </w:rPr>
+      </w:pPr>
+      <w:r>
+        <w:rPr>
+          <w:rStyle w:val="3560"/>
+          <w:rFonts w:ascii="Times New Roman" w:hAnsi="Times New Roman" w:cs="Times New Roman" w:hint="default"/>
+          <w:b/>
+          <w:bCs/>
+          <w:sz w:val="24"/>
+          <w:szCs w:val="24"/>
+        </w:rPr>
+        <w:t>Сетевой уровень</w:t>
+      </w:r>
+    </w:p>
+    <w:p>
+      <w:pPr>
+        <w:pStyle w:val="351"/>
+        <w:shd w:val="clear" w:color="auto" w:fill="auto"/>
+        <w:spacing w:before="0" w:after="0" w:line="240" w:lineRule="auto"/>
+        <w:ind w:firstLine="0"/>
+        <w:jc w:val="both"/>
+        <w:rPr>
+          <w:rStyle w:val="3560"/>
+          <w:rFonts w:ascii="Times New Roman" w:hAnsi="Times New Roman" w:cs="Times New Roman" w:hint="default"/>
+          <w:sz w:val="24"/>
+          <w:szCs w:val="24"/>
+        </w:rPr>
+      </w:pPr>
+      <w:r>
+        <w:rPr>
+          <w:noProof/>
+        </w:rPr>
+        <w:drawing>
+          <wp:inline distT="0" distB="0" distL="0" distR="0" wp14:anchorId="16C48110" wp14:editId="411CA212">
+            <wp:extent cx="5891308" cy="2223135"/>
+            <wp:effectExtent l="0" t="0" r="0" b="5715"/>
+            <wp:docPr id="21" name="Рисунок 21"/>
+            <wp:cNvGraphicFramePr>
+              <a:graphicFrameLocks xmlns:a="http://schemas.openxmlformats.org/drawingml/2006/main" noChangeAspect="1"/>
+            </wp:cNvGraphicFramePr>
+            <a:graphic xmlns:a="http://schemas.openxmlformats.org/drawingml/2006/main">
+              <a:graphicData uri="http://schemas.openxmlformats.org/drawingml/2006/picture">
+                <pic:pic xmlns:pic="http://schemas.openxmlformats.org/drawingml/2006/picture">
+                  <pic:nvPicPr>
+                    <pic:cNvPr id="1" name=""/>
+                    <pic:cNvPicPr/>
+                  </pic:nvPicPr>
+                  <pic:blipFill rotWithShape="1">
+                    <a:blip r:embed="rId23"/>
+                    <a:srcRect t="39701" r="21691" b="6467"/>
+                    <a:stretch/>
+                  </pic:blipFill>
+                  <pic:spPr bwMode="auto">
+                    <a:xfrm>
+                      <a:off x="0" y="0"/>
+                      <a:ext cx="5899729" cy="2226313"/>
+                    </a:xfrm>
+                    <a:prstGeom prst="rect">
+                      <a:avLst/>
+                    </a:prstGeom>
+                    <a:ln>
+                      <a:noFill/>
+                    </a:ln>
+                    <a:extLst>
+                      <a:ext uri="{53640926-AAD7-44D8-BBD7-CCE9431645EC}">
+                        <a14:shadowObscured xmlns:a14="http://schemas.microsoft.com/office/drawing/2010/main"/>
+                      </a:ext>
+                    </a:extLst>
+                  </pic:spPr>
+                </pic:pic>
+              </a:graphicData>
+            </a:graphic>
+          </wp:inline>
+        </w:drawing>
+      </w:r>
+    </w:p>
+    <w:p>
+      <w:pPr>
+        <w:rPr>
+          <w:rStyle w:val="3560"/>
+          <w:rFonts w:ascii="Times New Roman" w:hAnsi="Times New Roman" w:cs="Times New Roman" w:hint="default"/>
+          <w:b/>
+          <w:bCs/>
+          <w:sz w:val="24"/>
+          <w:szCs w:val="24"/>
+        </w:rPr>
+      </w:pPr>
+    </w:p>
+    <w:p>
+      <w:pPr>
+        <w:rPr>
+          <w:rFonts w:eastAsia="Batang" w:cs="Times New Roman"/>
+          <w:b/>
+          <w:bCs/>
+          <w:szCs w:val="24"/>
+        </w:rPr>
+      </w:pPr>
+      <w:r>
+        <w:rPr>
+          <w:rStyle w:val="3560"/>
+          <w:rFonts w:ascii="Times New Roman" w:hAnsi="Times New Roman" w:cs="Times New Roman" w:hint="default"/>
+          <w:b/>
+          <w:bCs/>
+          <w:sz w:val="24"/>
+          <w:szCs w:val="24"/>
+        </w:rPr>
+        <w:t>Транспортный уровень</w:t>
+      </w:r>
+    </w:p>
+    <w:p>
+      <w:pPr>
+        <w:pStyle w:val="351"/>
+        <w:shd w:val="clear" w:color="auto" w:fill="auto"/>
+        <w:spacing w:before="0" w:after="0" w:line="240" w:lineRule="auto"/>
+        <w:ind w:firstLine="0"/>
+        <w:jc w:val="both"/>
+        <w:rPr>
+          <w:rStyle w:val="3560"/>
+          <w:rFonts w:ascii="Times New Roman" w:hAnsi="Times New Roman" w:cs="Times New Roman" w:hint="default"/>
+          <w:sz w:val="24"/>
+          <w:szCs w:val="24"/>
+        </w:rPr>
+      </w:pPr>
+      <w:r>
+        <w:drawing>
+          <wp:inline distT="0" distB="0" distL="0" distR="0" wp14:anchorId="7D3EAD99" wp14:editId="39C28809">
+            <wp:extent cx="6226810" cy="2446562"/>
+            <wp:effectExtent l="0" t="0" r="2540" b="0"/>
+            <wp:docPr id="22" name="Рисунок 22"/>
+            <wp:cNvGraphicFramePr>
+              <a:graphicFrameLocks xmlns:a="http://schemas.openxmlformats.org/drawingml/2006/main" noChangeAspect="1"/>
+            </wp:cNvGraphicFramePr>
+            <a:graphic xmlns:a="http://schemas.openxmlformats.org/drawingml/2006/main">
+              <a:graphicData uri="http://schemas.openxmlformats.org/drawingml/2006/picture">
+                <pic:pic xmlns:pic="http://schemas.openxmlformats.org/drawingml/2006/picture">
+                  <pic:nvPicPr>
+                    <pic:cNvPr id="1" name=""/>
+                    <pic:cNvPicPr/>
+                  </pic:nvPicPr>
+                  <pic:blipFill rotWithShape="1">
+                    <a:blip r:embed="rId24"/>
+                    <a:srcRect t="39649" r="13195" b="3149"/>
+                    <a:stretch/>
+                  </pic:blipFill>
+                  <pic:spPr bwMode="auto">
+                    <a:xfrm>
+                      <a:off x="0" y="0"/>
+                      <a:ext cx="6239740" cy="2451642"/>
+                    </a:xfrm>
+                    <a:prstGeom prst="rect">
+                      <a:avLst/>
+                    </a:prstGeom>
+                    <a:ln>
+                      <a:noFill/>
+                    </a:ln>
+                    <a:extLst>
+                      <a:ext uri="{53640926-AAD7-44D8-BBD7-CCE9431645EC}">
+                        <a14:shadowObscured xmlns:a14="http://schemas.microsoft.com/office/drawing/2010/main"/>
+                      </a:ext>
+                    </a:extLst>
+                  </pic:spPr>
+                </pic:pic>
+              </a:graphicData>
+            </a:graphic>
+          </wp:inline>
+        </w:drawing>
+      </w:r>
+    </w:p>
+    <w:p>
+      <w:pPr>
+        <w:rPr>
+          <w:rStyle w:val="3560"/>
+          <w:rFonts w:ascii="Times New Roman" w:hAnsi="Times New Roman" w:cs="Times New Roman" w:hint="default"/>
+          <w:b/>
+          <w:bCs/>
+          <w:sz w:val="24"/>
+          <w:szCs w:val="24"/>
+        </w:rPr>
+      </w:pPr>
+    </w:p>
+    <w:p>
+      <w:pPr>
+        <w:rPr>
+          <w:rStyle w:val="3560"/>
+          <w:rFonts w:ascii="Times New Roman" w:hAnsi="Times New Roman" w:cs="Times New Roman" w:hint="default"/>
+          <w:b/>
+          <w:bCs/>
+          <w:sz w:val="24"/>
+          <w:szCs w:val="24"/>
+        </w:rPr>
+      </w:pPr>
+      <w:r>
+        <w:rPr>
+          <w:rStyle w:val="3560"/>
+          <w:rFonts w:ascii="Times New Roman" w:hAnsi="Times New Roman" w:cs="Times New Roman" w:hint="default"/>
+          <w:b/>
+          <w:bCs/>
+          <w:sz w:val="24"/>
+          <w:szCs w:val="24"/>
+        </w:rPr>
+        <w:t>Прикладной</w:t>
+      </w:r>
+      <w:r>
+        <w:rPr>
+          <w:rStyle w:val="3560"/>
+          <w:rFonts w:ascii="Times New Roman" w:hAnsi="Times New Roman" w:cs="Times New Roman" w:hint="default"/>
+          <w:b/>
+          <w:bCs/>
+          <w:sz w:val="24"/>
+          <w:szCs w:val="24"/>
+        </w:rPr>
+        <w:t xml:space="preserve"> уровень</w:t>
+      </w:r>
+    </w:p>
+    <w:p>
+      <w:pPr>
+        <w:rPr>
+          <w:rStyle w:val="3560"/>
+          <w:rFonts w:ascii="Times New Roman" w:hAnsi="Times New Roman" w:cs="Times New Roman" w:hint="default"/>
+          <w:b/>
+          <w:bCs/>
+          <w:sz w:val="24"/>
+          <w:szCs w:val="24"/>
+        </w:rPr>
+      </w:pPr>
+      <w:r>
+        <w:rPr>
+          <w:noProof/>
+        </w:rPr>
+        <w:drawing>
+          <wp:inline distT="0" distB="0" distL="0" distR="0" wp14:anchorId="4F5707DB" wp14:editId="0B32137B">
+            <wp:extent cx="6188710" cy="1745615"/>
+            <wp:effectExtent l="0" t="0" r="2540" b="6985"/>
+            <wp:docPr id="35" name="Рисунок 35"/>
+            <wp:cNvGraphicFramePr>
+              <a:graphicFrameLocks xmlns:a="http://schemas.openxmlformats.org/drawingml/2006/main" noChangeAspect="1"/>
+            </wp:cNvGraphicFramePr>
+            <a:graphic xmlns:a="http://schemas.openxmlformats.org/drawingml/2006/main">
+              <a:graphicData uri="http://schemas.openxmlformats.org/drawingml/2006/picture">
+                <pic:pic xmlns:pic="http://schemas.openxmlformats.org/drawingml/2006/picture">
+                  <pic:nvPicPr>
+                    <pic:cNvPr id="1" name=""/>
+                    <pic:cNvPicPr/>
+                  </pic:nvPicPr>
+                  <pic:blipFill>
+                    <a:blip r:embed="rId25"/>
+                    <a:stretch>
+                      <a:fillRect/>
+                    </a:stretch>
+                  </pic:blipFill>
+                  <pic:spPr>
+                    <a:xfrm>
+                      <a:off x="0" y="0"/>
+                      <a:ext cx="6188710" cy="1745615"/>
+                    </a:xfrm>
+                    <a:prstGeom prst="rect">
+                      <a:avLst/>
+                    </a:prstGeom>
+                  </pic:spPr>
+                </pic:pic>
+              </a:graphicData>
+            </a:graphic>
+          </wp:inline>
+        </w:drawing>
+      </w:r>
+    </w:p>
+    <w:p>
+      <w:pPr>
+        <w:spacing w:line="259" w:lineRule="auto"/>
+        <w:rPr>
+          <w:rStyle w:val="3560"/>
+          <w:rFonts w:ascii="Times New Roman" w:hAnsi="Times New Roman" w:cs="Times New Roman" w:hint="default"/>
+          <w:b/>
+          <w:bCs/>
+          <w:sz w:val="28"/>
+          <w:szCs w:val="28"/>
+        </w:rPr>
+      </w:pPr>
+      <w:r>
+        <w:rPr>
+          <w:rStyle w:val="3560"/>
+          <w:rFonts w:ascii="Times New Roman" w:hAnsi="Times New Roman" w:cs="Times New Roman" w:hint="default"/>
+          <w:b/>
+          <w:bCs/>
+          <w:sz w:val="28"/>
+          <w:szCs w:val="28"/>
+        </w:rPr>
+        <w:br w:type="page"/>
+      </w:r>
+    </w:p>
+    <w:p>
+      <w:pPr>
+        <w:pStyle w:val="a9"/>
+        <w:jc w:val="center"/>
+        <w:rPr>
+          <w:rStyle w:val="3560"/>
+          <w:rFonts w:ascii="Times New Roman" w:hAnsi="Times New Roman" w:cs="Times New Roman" w:hint="default"/>
+          <w:b/>
+          <w:bCs/>
+          <w:sz w:val="28"/>
+          <w:szCs w:val="28"/>
+        </w:rPr>
+      </w:pPr>
+      <w:r>
+        <w:rPr>
+          <w:rStyle w:val="3560"/>
+          <w:rFonts w:ascii="Times New Roman" w:hAnsi="Times New Roman" w:cs="Times New Roman" w:hint="default"/>
+          <w:b/>
+          <w:bCs/>
+          <w:sz w:val="28"/>
+          <w:szCs w:val="28"/>
+        </w:rPr>
+        <w:lastRenderedPageBreak/>
+        <w:t>Ответ</w:t>
+      </w:r>
+    </w:p>
+    <w:p>
+      <w:pPr>
+        <w:spacing w:line="259" w:lineRule="auto"/>
+        <w:rPr>
+          <w:rStyle w:val="3560"/>
+          <w:rFonts w:ascii="Times New Roman" w:hAnsi="Times New Roman" w:cs="Times New Roman" w:hint="default"/>
+          <w:color w:val="000000"/>
+          <w:sz w:val="24"/>
+          <w:szCs w:val="24"/>
+          <w:lang w:eastAsia="ru-RU"/>
+        </w:rPr>
+      </w:pPr>
+      <w:r>
+        <w:rPr>
+          <w:noProof/>
+        </w:rPr>
+        <w:drawing>
+          <wp:inline distT="0" distB="0" distL="0" distR="0" wp14:anchorId="134572B8" wp14:editId="4CBE30D6">
+            <wp:extent cx="6556076" cy="1325880"/>
+            <wp:effectExtent l="0" t="0" r="0" b="7620"/>
+            <wp:docPr id="36" name="Рисунок 36"/>
+            <wp:cNvGraphicFramePr>
+              <a:graphicFrameLocks xmlns:a="http://schemas.openxmlformats.org/drawingml/2006/main" noChangeAspect="1"/>
+            </wp:cNvGraphicFramePr>
+            <a:graphic xmlns:a="http://schemas.openxmlformats.org/drawingml/2006/main">
+              <a:graphicData uri="http://schemas.openxmlformats.org/drawingml/2006/picture">
+                <pic:pic xmlns:pic="http://schemas.openxmlformats.org/drawingml/2006/picture">
+                  <pic:nvPicPr>
+                    <pic:cNvPr id="1" name=""/>
+                    <pic:cNvPicPr/>
+                  </pic:nvPicPr>
+                  <pic:blipFill>
+                    <a:blip r:embed="rId26"/>
+                    <a:stretch>
+                      <a:fillRect/>
+                    </a:stretch>
+                  </pic:blipFill>
+                  <pic:spPr>
+                    <a:xfrm>
+                      <a:off x="0" y="0"/>
+                      <a:ext cx="6563143" cy="1327309"/>
+                    </a:xfrm>
+                    <a:prstGeom prst="rect">
+                      <a:avLst/>
+                    </a:prstGeom>
+                  </pic:spPr>
+                </pic:pic>
+              </a:graphicData>
+            </a:graphic>
+          </wp:inline>
+        </w:drawing>
+      </w:r>
+    </w:p>
+    <w:p>
+      <w:pPr>
+        <w:rPr>
+          <w:rStyle w:val="3560"/>
+          <w:rFonts w:ascii="Times New Roman" w:hAnsi="Times New Roman" w:cs="Times New Roman" w:hint="default"/>
+          <w:b/>
+          <w:bCs/>
+          <w:sz w:val="24"/>
+          <w:szCs w:val="24"/>
+        </w:rPr>
+      </w:pPr>
+      <w:r>
+        <w:rPr>
+          <w:rStyle w:val="3560"/>
+          <w:rFonts w:ascii="Times New Roman" w:hAnsi="Times New Roman" w:cs="Times New Roman" w:hint="default"/>
+          <w:b/>
+          <w:bCs/>
+          <w:sz w:val="24"/>
+          <w:szCs w:val="24"/>
+        </w:rPr>
+        <w:t>Физический уровень</w:t>
+      </w:r>
+    </w:p>
+    <w:p>
+      <w:pPr>
+        <w:rPr>
+          <w:rStyle w:val="3560"/>
+          <w:rFonts w:ascii="Times New Roman" w:hAnsi="Times New Roman" w:cs="Times New Roman" w:hint="default"/>
+          <w:sz w:val="24"/>
+          <w:szCs w:val="24"/>
+        </w:rPr>
+      </w:pPr>
+      <w:r>
+        <w:rPr>
+          <w:noProof/>
+        </w:rPr>
+        <w:drawing>
+          <wp:inline distT="0" distB="0" distL="0" distR="0" wp14:anchorId="386FBC4B" wp14:editId="38297173">
+            <wp:extent cx="6514040" cy="2225040"/>
+            <wp:effectExtent l="0" t="0" r="1270" b="3810"/>
+            <wp:docPr id="41" name="Рисунок 41"/>
+            <wp:cNvGraphicFramePr>
+              <a:graphicFrameLocks xmlns:a="http://schemas.openxmlformats.org/drawingml/2006/main" noChangeAspect="1"/>
+            </wp:cNvGraphicFramePr>
+            <a:graphic xmlns:a="http://schemas.openxmlformats.org/drawingml/2006/main">
+              <a:graphicData uri="http://schemas.openxmlformats.org/drawingml/2006/picture">
+                <pic:pic xmlns:pic="http://schemas.openxmlformats.org/drawingml/2006/picture">
+                  <pic:nvPicPr>
+                    <pic:cNvPr id="1" name=""/>
+                    <pic:cNvPicPr/>
+                  </pic:nvPicPr>
+                  <pic:blipFill>
+                    <a:blip r:embed="rId27"/>
+                    <a:stretch>
+                      <a:fillRect/>
+                    </a:stretch>
+                  </pic:blipFill>
+                  <pic:spPr>
+                    <a:xfrm>
+                      <a:off x="0" y="0"/>
+                      <a:ext cx="6515334" cy="2225482"/>
+                    </a:xfrm>
+                    <a:prstGeom prst="rect">
+                      <a:avLst/>
+                    </a:prstGeom>
+                  </pic:spPr>
+                </pic:pic>
+              </a:graphicData>
+            </a:graphic>
+          </wp:inline>
+        </w:drawing>
+      </w:r>
+    </w:p>
+    <w:p>
+      <w:r>
+        <w:rPr>
+          <w:rStyle w:val="3560"/>
+          <w:rFonts w:ascii="Times New Roman" w:hAnsi="Times New Roman" w:cs="Times New Roman" w:hint="default"/>
+          <w:b/>
+          <w:bCs/>
+          <w:sz w:val="24"/>
+          <w:szCs w:val="24"/>
+        </w:rPr>
+        <w:t>Канальный уровень</w:t>
+      </w:r>
+    </w:p>
+    <w:p>
+      <w:pPr>
+        <w:rPr>
+          <w:rStyle w:val="3560"/>
+          <w:rFonts w:ascii="Times New Roman" w:hAnsi="Times New Roman" w:cs="Times New Roman" w:hint="default"/>
+          <w:b/>
+          <w:bCs/>
+          <w:sz w:val="24"/>
+          <w:szCs w:val="24"/>
+        </w:rPr>
+      </w:pPr>
+      <w:r>
+        <w:rPr>
+          <w:noProof/>
+        </w:rPr>
+        <w:drawing>
+          <wp:inline distT="0" distB="0" distL="0" distR="0" wp14:anchorId="2536B6B6" wp14:editId="7D5F5B2A">
+            <wp:extent cx="6188710" cy="1289050"/>
+            <wp:effectExtent l="0" t="0" r="2540" b="6350"/>
+            <wp:docPr id="42" name="Рисунок 42"/>
+            <wp:cNvGraphicFramePr>
+              <a:graphicFrameLocks xmlns:a="http://schemas.openxmlformats.org/drawingml/2006/main" noChangeAspect="1"/>
+            </wp:cNvGraphicFramePr>
+            <a:graphic xmlns:a="http://schemas.openxmlformats.org/drawingml/2006/main">
+              <a:graphicData uri="http://schemas.openxmlformats.org/drawingml/2006/picture">
+                <pic:pic xmlns:pic="http://schemas.openxmlformats.org/drawingml/2006/picture">
+                  <pic:nvPicPr>
+                    <pic:cNvPr id="1" name=""/>
+                    <pic:cNvPicPr/>
+                  </pic:nvPicPr>
+                  <pic:blipFill>
+                    <a:blip r:embed="rId28"/>
+                    <a:stretch>
+                      <a:fillRect/>
+                    </a:stretch>
+                  </pic:blipFill>
+                  <pic:spPr>
+                    <a:xfrm>
+                      <a:off x="0" y="0"/>
+                      <a:ext cx="6188710" cy="1289050"/>
+                    </a:xfrm>
+                    <a:prstGeom prst="rect">
+                      <a:avLst/>
+                    </a:prstGeom>
+                  </pic:spPr>
+                </pic:pic>
+              </a:graphicData>
+            </a:graphic>
+          </wp:inline>
+        </w:drawing>
+      </w:r>
+    </w:p>
+    <w:p>
+      <w:pPr>
+        <w:rPr>
+          <w:lang w:val="en-US"/>
+        </w:rPr>
+      </w:pPr>
+      <w:r>
+        <w:rPr>
+          <w:rStyle w:val="3560"/>
+          <w:rFonts w:ascii="Times New Roman" w:hAnsi="Times New Roman" w:cs="Times New Roman" w:hint="default"/>
+          <w:b/>
+          <w:bCs/>
+          <w:sz w:val="24"/>
+          <w:szCs w:val="24"/>
+        </w:rPr>
+        <w:t>Сетевой уровень</w:t>
+      </w:r>
+    </w:p>
+    <w:p>
+      <w:pPr>
+        <w:rPr>
+          <w:rStyle w:val="3560"/>
+          <w:rFonts w:ascii="Times New Roman" w:hAnsi="Times New Roman" w:cs="Times New Roman" w:hint="default"/>
+          <w:b/>
+          <w:bCs/>
+          <w:sz w:val="24"/>
+          <w:szCs w:val="24"/>
+        </w:rPr>
+      </w:pPr>
+      <w:r>
+        <w:drawing>
+          <wp:inline distT="0" distB="0" distL="0" distR="0" wp14:anchorId="4B90BB70" wp14:editId="67466885">
+            <wp:extent cx="5372100" cy="2484307"/>
+            <wp:effectExtent l="0" t="0" r="0" b="0"/>
+            <wp:docPr id="43" name="Рисунок 43"/>
+            <wp:cNvGraphicFramePr>
+              <a:graphicFrameLocks xmlns:a="http://schemas.openxmlformats.org/drawingml/2006/main" noChangeAspect="1"/>
+            </wp:cNvGraphicFramePr>
+            <a:graphic xmlns:a="http://schemas.openxmlformats.org/drawingml/2006/main">
+              <a:graphicData uri="http://schemas.openxmlformats.org/drawingml/2006/picture">
+                <pic:pic xmlns:pic="http://schemas.openxmlformats.org/drawingml/2006/picture">
+                  <pic:nvPicPr>
+                    <pic:cNvPr id="1" name=""/>
+                    <pic:cNvPicPr/>
+                  </pic:nvPicPr>
+                  <pic:blipFill>
+                    <a:blip r:embed="rId29"/>
+                    <a:stretch>
+                      <a:fillRect/>
+                    </a:stretch>
+                  </pic:blipFill>
+                  <pic:spPr>
+                    <a:xfrm>
+                      <a:off x="0" y="0"/>
+                      <a:ext cx="5372100" cy="2484307"/>
+                    </a:xfrm>
+                    <a:prstGeom prst="rect">
+                      <a:avLst/>
+                    </a:prstGeom>
+                  </pic:spPr>
+                </pic:pic>
+              </a:graphicData>
+            </a:graphic>
+          </wp:inline>
+        </w:drawing>
+      </w:r>
+    </w:p>
+    <w:p>
+      <w:r>
+        <w:rPr>
+          <w:rStyle w:val="3560"/>
+          <w:rFonts w:ascii="Times New Roman" w:hAnsi="Times New Roman" w:cs="Times New Roman" w:hint="default"/>
+          <w:b/>
+          <w:bCs/>
+          <w:sz w:val="24"/>
+          <w:szCs w:val="24"/>
+        </w:rPr>
+        <w:lastRenderedPageBreak/>
+        <w:t>Транспортный уровень</w:t>
+      </w:r>
+    </w:p>
+    <w:p>
+      <w:pPr>
+        <w:rPr>
+          <w:rStyle w:val="3560"/>
+          <w:rFonts w:ascii="Times New Roman" w:hAnsi="Times New Roman" w:cs="Times New Roman" w:hint="default"/>
+          <w:b/>
+          <w:bCs/>
+          <w:sz w:val="24"/>
+          <w:szCs w:val="24"/>
+        </w:rPr>
+      </w:pPr>
+      <w:r>
+        <w:rPr>
+          <w:noProof/>
+        </w:rPr>
+        <w:drawing>
+          <wp:inline distT="0" distB="0" distL="0" distR="0" wp14:anchorId="23A3EBF4" wp14:editId="3BBD4B86">
+            <wp:extent cx="6188710" cy="2840355"/>
+            <wp:effectExtent l="0" t="0" r="2540" b="0"/>
+            <wp:docPr id="44" name="Рисунок 44"/>
+            <wp:cNvGraphicFramePr>
+              <a:graphicFrameLocks xmlns:a="http://schemas.openxmlformats.org/drawingml/2006/main" noChangeAspect="1"/>
+            </wp:cNvGraphicFramePr>
+            <a:graphic xmlns:a="http://schemas.openxmlformats.org/drawingml/2006/main">
+              <a:graphicData uri="http://schemas.openxmlformats.org/drawingml/2006/picture">
+                <pic:pic xmlns:pic="http://schemas.openxmlformats.org/drawingml/2006/picture">
+                  <pic:nvPicPr>
+                    <pic:cNvPr id="1" name=""/>
+                    <pic:cNvPicPr/>
+                  </pic:nvPicPr>
+                  <pic:blipFill>
+                    <a:blip r:embed="rId30"/>
+                    <a:stretch>
+                      <a:fillRect/>
+                    </a:stretch>
+                  </pic:blipFill>
+                  <pic:spPr>
+                    <a:xfrm>
+                      <a:off x="0" y="0"/>
+                      <a:ext cx="6188710" cy="2840355"/>
+                    </a:xfrm>
+                    <a:prstGeom prst="rect">
+                      <a:avLst/>
+                    </a:prstGeom>
+                  </pic:spPr>
+                </pic:pic>
+              </a:graphicData>
+            </a:graphic>
+          </wp:inline>
+        </w:drawing>
+      </w:r>
+    </w:p>
+    <w:p>
+      <w:pPr>
+        <w:rPr>
+          <w:rStyle w:val="3560"/>
+          <w:rFonts w:ascii="Times New Roman" w:hAnsi="Times New Roman" w:cs="Times New Roman" w:hint="default"/>
+          <w:b/>
+          <w:bCs/>
+          <w:sz w:val="24"/>
+          <w:szCs w:val="24"/>
+        </w:rPr>
+      </w:pPr>
+      <w:r>
+        <w:rPr>
+          <w:rStyle w:val="3560"/>
+          <w:rFonts w:ascii="Times New Roman" w:hAnsi="Times New Roman" w:cs="Times New Roman" w:hint="default"/>
+          <w:b/>
+          <w:bCs/>
+          <w:sz w:val="24"/>
+          <w:szCs w:val="24"/>
+        </w:rPr>
+        <w:t>Прикладной уровень</w:t>
+      </w:r>
+    </w:p>
+    <w:p>
+      <w:pPr>
+        <w:spacing w:line="259" w:lineRule="auto"/>
+        <w:rPr>
+          <w:rStyle w:val="3560"/>
+          <w:rFonts w:ascii="Times New Roman" w:hAnsi="Times New Roman" w:cs="Times New Roman" w:hint="default"/>
+          <w:color w:val="000000"/>
+          <w:sz w:val="24"/>
+          <w:szCs w:val="24"/>
+          <w:lang w:eastAsia="ru-RU"/>
+        </w:rPr>
+      </w:pPr>
+      <w:r>
+        <w:rPr>
+          <w:noProof/>
+        </w:rPr>
+        <w:drawing>
+          <wp:inline distT="0" distB="0" distL="0" distR="0" wp14:anchorId="0972250E" wp14:editId="4D9FAEE5">
+            <wp:extent cx="6408420" cy="2891877"/>
+            <wp:effectExtent l="0" t="0" r="0" b="3810"/>
+            <wp:docPr id="46" name="Рисунок 46"/>
+            <wp:cNvGraphicFramePr>
+              <a:graphicFrameLocks xmlns:a="http://schemas.openxmlformats.org/drawingml/2006/main" noChangeAspect="1"/>
+            </wp:cNvGraphicFramePr>
+            <a:graphic xmlns:a="http://schemas.openxmlformats.org/drawingml/2006/main">
+              <a:graphicData uri="http://schemas.openxmlformats.org/drawingml/2006/picture">
+                <pic:pic xmlns:pic="http://schemas.openxmlformats.org/drawingml/2006/picture">
+                  <pic:nvPicPr>
+                    <pic:cNvPr id="1" name=""/>
+                    <pic:cNvPicPr/>
+                  </pic:nvPicPr>
+                  <pic:blipFill>
+                    <a:blip r:embed="rId31"/>
+                    <a:stretch>
+                      <a:fillRect/>
+                    </a:stretch>
+                  </pic:blipFill>
+                  <pic:spPr>
+                    <a:xfrm>
+                      <a:off x="0" y="0"/>
+                      <a:ext cx="6415742" cy="2895181"/>
+                    </a:xfrm>
+                    <a:prstGeom prst="rect">
+                      <a:avLst/>
+                    </a:prstGeom>
+                  </pic:spPr>
+                </pic:pic>
+              </a:graphicData>
+            </a:graphic>
+          </wp:inline>
+        </w:drawing>
+      </w:r>
+    </w:p>
+    <w:p>
+      <w:pPr>
+        <w:spacing w:line="259" w:lineRule="auto"/>
+        <w:rPr>
+          <w:rStyle w:val="3560"/>
+          <w:rFonts w:ascii="Times New Roman" w:hAnsi="Times New Roman" w:cs="Times New Roman" w:hint="default"/>
+          <w:color w:val="000000"/>
+          <w:sz w:val="24"/>
+          <w:szCs w:val="24"/>
+          <w:lang w:eastAsia="ru-RU"/>
+        </w:rPr>
+      </w:pPr>
+      <w:r>
+        <w:rPr>
+          <w:rStyle w:val="3560"/>
+          <w:rFonts w:ascii="Times New Roman" w:hAnsi="Times New Roman" w:cs="Times New Roman" w:hint="default"/>
+          <w:color w:val="000000"/>
+          <w:sz w:val="24"/>
+          <w:szCs w:val="24"/>
+          <w:lang w:eastAsia="ru-RU"/>
+        </w:rPr>
+        <w:br w:type="page"/>
+      </w:r>
     </w:p>
     <w:p>
       <w:pPr>
@@ -2185,6 +4004,7 @@
           <w:sz w:val="24"/>
           <w:szCs w:val="24"/>
         </w:rPr>
+        <w:lastRenderedPageBreak/>
         <w:t>Рассмотреть загрузку других ресурсов сайта (CSS/ PNG/ JPG и т.д.) как запрос на данный ресурс, так и ответ.</w:t>
       </w:r>
     </w:p>
@@ -2194,6 +4014,284 @@
           <w:rFonts w:cs="Times New Roman"/>
         </w:rPr>
       </w:pPr>
+    </w:p>
+    <w:p>
+      <w:pPr>
+        <w:rPr>
+          <w:rFonts w:cs="Times New Roman"/>
+          <w:b/>
+          <w:bCs/>
+        </w:rPr>
+      </w:pPr>
+      <w:r>
+        <w:rPr>
+          <w:rFonts w:cs="Times New Roman"/>
+          <w:b/>
+          <w:bCs/>
+        </w:rPr>
+        <w:t xml:space="preserve">Загрузка </w:t>
+      </w:r>
+      <w:r>
+        <w:rPr>
+          <w:rFonts w:cs="Times New Roman"/>
+          <w:b/>
+          <w:bCs/>
+          <w:lang w:val="en-US"/>
+        </w:rPr>
+        <w:t>SVG</w:t>
+      </w:r>
+    </w:p>
+    <w:p>
+      <w:r>
+        <w:t>Запрос</w:t>
+      </w:r>
+    </w:p>
+    <w:p>
+      <w:r>
+        <w:rPr>
+          <w:noProof/>
+        </w:rPr>
+        <w:drawing>
+          <wp:inline distT="0" distB="0" distL="0" distR="0" wp14:anchorId="4167C37B" wp14:editId="75E43AE9">
+            <wp:extent cx="6188710" cy="3728085"/>
+            <wp:effectExtent l="0" t="0" r="2540" b="5715"/>
+            <wp:docPr id="32" name="Рисунок 32"/>
+            <wp:cNvGraphicFramePr>
+              <a:graphicFrameLocks xmlns:a="http://schemas.openxmlformats.org/drawingml/2006/main" noChangeAspect="1"/>
+            </wp:cNvGraphicFramePr>
+            <a:graphic xmlns:a="http://schemas.openxmlformats.org/drawingml/2006/main">
+              <a:graphicData uri="http://schemas.openxmlformats.org/drawingml/2006/picture">
+                <pic:pic xmlns:pic="http://schemas.openxmlformats.org/drawingml/2006/picture">
+                  <pic:nvPicPr>
+                    <pic:cNvPr id="1" name=""/>
+                    <pic:cNvPicPr/>
+                  </pic:nvPicPr>
+                  <pic:blipFill>
+                    <a:blip r:embed="rId32"/>
+                    <a:stretch>
+                      <a:fillRect/>
+                    </a:stretch>
+                  </pic:blipFill>
+                  <pic:spPr>
+                    <a:xfrm>
+                      <a:off x="0" y="0"/>
+                      <a:ext cx="6188710" cy="3728085"/>
+                    </a:xfrm>
+                    <a:prstGeom prst="rect">
+                      <a:avLst/>
+                    </a:prstGeom>
+                  </pic:spPr>
+                </pic:pic>
+              </a:graphicData>
+            </a:graphic>
+          </wp:inline>
+        </w:drawing>
+      </w:r>
+    </w:p>
+    <w:p>
+      <w:pPr>
+        <w:rPr>
+          <w:lang w:val="en-US"/>
+        </w:rPr>
+      </w:pPr>
+      <w:r>
+        <w:t>Ответ</w:t>
+      </w:r>
+    </w:p>
+    <w:p>
+      <w:r>
+        <w:rPr>
+          <w:noProof/>
+        </w:rPr>
+        <w:lastRenderedPageBreak/>
+        <w:drawing>
+          <wp:inline distT="0" distB="0" distL="0" distR="0" wp14:anchorId="3A84B847" wp14:editId="37C71FD0">
+            <wp:extent cx="6188710" cy="3782060"/>
+            <wp:effectExtent l="0" t="0" r="2540" b="8890"/>
+            <wp:docPr id="33" name="Рисунок 33"/>
+            <wp:cNvGraphicFramePr>
+              <a:graphicFrameLocks xmlns:a="http://schemas.openxmlformats.org/drawingml/2006/main" noChangeAspect="1"/>
+            </wp:cNvGraphicFramePr>
+            <a:graphic xmlns:a="http://schemas.openxmlformats.org/drawingml/2006/main">
+              <a:graphicData uri="http://schemas.openxmlformats.org/drawingml/2006/picture">
+                <pic:pic xmlns:pic="http://schemas.openxmlformats.org/drawingml/2006/picture">
+                  <pic:nvPicPr>
+                    <pic:cNvPr id="1" name=""/>
+                    <pic:cNvPicPr/>
+                  </pic:nvPicPr>
+                  <pic:blipFill>
+                    <a:blip r:embed="rId33"/>
+                    <a:stretch>
+                      <a:fillRect/>
+                    </a:stretch>
+                  </pic:blipFill>
+                  <pic:spPr>
+                    <a:xfrm>
+                      <a:off x="0" y="0"/>
+                      <a:ext cx="6188710" cy="3782060"/>
+                    </a:xfrm>
+                    <a:prstGeom prst="rect">
+                      <a:avLst/>
+                    </a:prstGeom>
+                  </pic:spPr>
+                </pic:pic>
+              </a:graphicData>
+            </a:graphic>
+          </wp:inline>
+        </w:drawing>
+      </w:r>
+    </w:p>
+    <w:p>
+      <w:pPr>
+        <w:spacing w:line="259" w:lineRule="auto"/>
+        <w:rPr>
+          <w:rFonts w:cs="Times New Roman"/>
+          <w:b/>
+          <w:bCs/>
+        </w:rPr>
+      </w:pPr>
+      <w:r>
+        <w:rPr>
+          <w:rFonts w:cs="Times New Roman"/>
+          <w:b/>
+          <w:bCs/>
+        </w:rPr>
+        <w:br w:type="page"/>
+      </w:r>
+    </w:p>
+    <w:p>
+      <w:pPr>
+        <w:rPr>
+          <w:rFonts w:cs="Times New Roman"/>
+          <w:b/>
+          <w:bCs/>
+        </w:rPr>
+      </w:pPr>
+      <w:r>
+        <w:rPr>
+          <w:rFonts w:cs="Times New Roman"/>
+          <w:b/>
+          <w:bCs/>
+        </w:rPr>
+        <w:lastRenderedPageBreak/>
+        <w:t xml:space="preserve">Загрузка </w:t>
+      </w:r>
+      <w:r>
+        <w:rPr>
+          <w:rFonts w:cs="Times New Roman"/>
+          <w:b/>
+          <w:bCs/>
+          <w:lang w:val="en-US"/>
+        </w:rPr>
+        <w:t>JS</w:t>
+      </w:r>
+    </w:p>
+    <w:p>
+      <w:r>
+        <w:t>Запрос</w:t>
+      </w:r>
+    </w:p>
+    <w:p>
+      <w:pPr>
+        <w:rPr>
+          <w:lang w:val="en-US"/>
+        </w:rPr>
+      </w:pPr>
+      <w:r>
+        <w:rPr>
+          <w:noProof/>
+        </w:rPr>
+        <w:drawing>
+          <wp:inline distT="0" distB="0" distL="0" distR="0" wp14:anchorId="51AB6AE8" wp14:editId="11AA9E5B">
+            <wp:extent cx="6188710" cy="3552190"/>
+            <wp:effectExtent l="0" t="0" r="2540" b="0"/>
+            <wp:docPr id="29" name="Рисунок 29"/>
+            <wp:cNvGraphicFramePr>
+              <a:graphicFrameLocks xmlns:a="http://schemas.openxmlformats.org/drawingml/2006/main" noChangeAspect="1"/>
+            </wp:cNvGraphicFramePr>
+            <a:graphic xmlns:a="http://schemas.openxmlformats.org/drawingml/2006/main">
+              <a:graphicData uri="http://schemas.openxmlformats.org/drawingml/2006/picture">
+                <pic:pic xmlns:pic="http://schemas.openxmlformats.org/drawingml/2006/picture">
+                  <pic:nvPicPr>
+                    <pic:cNvPr id="1" name=""/>
+                    <pic:cNvPicPr/>
+                  </pic:nvPicPr>
+                  <pic:blipFill>
+                    <a:blip r:embed="rId34"/>
+                    <a:stretch>
+                      <a:fillRect/>
+                    </a:stretch>
+                  </pic:blipFill>
+                  <pic:spPr>
+                    <a:xfrm>
+                      <a:off x="0" y="0"/>
+                      <a:ext cx="6188710" cy="3552190"/>
+                    </a:xfrm>
+                    <a:prstGeom prst="rect">
+                      <a:avLst/>
+                    </a:prstGeom>
+                  </pic:spPr>
+                </pic:pic>
+              </a:graphicData>
+            </a:graphic>
+          </wp:inline>
+        </w:drawing>
+      </w:r>
+    </w:p>
+    <w:p>
+      <w:r>
+        <w:t>Ответ</w:t>
+      </w:r>
+    </w:p>
+    <w:p>
+      <w:pPr>
+        <w:rPr>
+          <w:rFonts w:cs="Times New Roman"/>
+          <w:b/>
+          <w:bCs/>
+          <w:lang w:val="en-US"/>
+        </w:rPr>
+      </w:pPr>
+      <w:r>
+        <w:rPr>
+          <w:noProof/>
+        </w:rPr>
+        <w:drawing>
+          <wp:inline distT="0" distB="0" distL="0" distR="0" wp14:anchorId="34ACB26F" wp14:editId="6B31A343">
+            <wp:extent cx="6188710" cy="3796030"/>
+            <wp:effectExtent l="0" t="0" r="2540" b="0"/>
+            <wp:docPr id="30" name="Рисунок 30"/>
+            <wp:cNvGraphicFramePr>
+              <a:graphicFrameLocks xmlns:a="http://schemas.openxmlformats.org/drawingml/2006/main" noChangeAspect="1"/>
+            </wp:cNvGraphicFramePr>
+            <a:graphic xmlns:a="http://schemas.openxmlformats.org/drawingml/2006/main">
+              <a:graphicData uri="http://schemas.openxmlformats.org/drawingml/2006/picture">
+                <pic:pic xmlns:pic="http://schemas.openxmlformats.org/drawingml/2006/picture">
+                  <pic:nvPicPr>
+                    <pic:cNvPr id="1" name=""/>
+                    <pic:cNvPicPr/>
+                  </pic:nvPicPr>
+                  <pic:blipFill>
+                    <a:blip r:embed="rId35"/>
+                    <a:stretch>
+                      <a:fillRect/>
+                    </a:stretch>
+                  </pic:blipFill>
+                  <pic:spPr>
+                    <a:xfrm>
+                      <a:off x="0" y="0"/>
+                      <a:ext cx="6188710" cy="3796030"/>
+                    </a:xfrm>
+                    <a:prstGeom prst="rect">
+                      <a:avLst/>
+                    </a:prstGeom>
+                  </pic:spPr>
+                </pic:pic>
+              </a:graphicData>
+            </a:graphic>
+          </wp:inline>
+        </w:drawing>
+      </w:r>
     </w:p>
     <w:sectPr>
       <w:pgSz w:w="11906" w:h="16838" w:code="9"/>
@@ -2874,19 +4972,18 @@
   <w:style w:type="paragraph" w:default="1" w:styleId="a">
     <w:name w:val="Normal"/>
     <w:qFormat/>
-    <w:rsid w:val="00B915B7"/>
+    <w:rsid w:val="00315E9D"/>
     <w:pPr>
       <w:spacing w:line="240" w:lineRule="auto"/>
     </w:pPr>
     <w:rPr>
       <w:rFonts w:ascii="Times New Roman" w:hAnsi="Times New Roman"/>
-      <w:sz w:val="28"/>
+      <w:sz w:val="24"/>
     </w:rPr>
   </w:style>
   <w:style w:type="character" w:default="1" w:styleId="a0">
     <w:name w:val="Default Paragraph Font"/>
     <w:uiPriority w:val="1"/>
-    <w:semiHidden/>
     <w:unhideWhenUsed/>
   </w:style>
   <w:style w:type="table" w:default="1" w:styleId="a1">
@@ -3042,6 +5139,29 @@
       <w:ind w:left="720"/>
       <w:contextualSpacing/>
     </w:pPr>
+  </w:style>
+  <w:style w:type="character" w:styleId="aa">
+    <w:name w:val="Hyperlink"/>
+    <w:basedOn w:val="a0"/>
+    <w:uiPriority w:val="99"/>
+    <w:unhideWhenUsed/>
+    <w:rsid w:val="00BE1874"/>
+    <w:rPr>
+      <w:color w:val="0563C1" w:themeColor="hyperlink"/>
+      <w:u w:val="single"/>
+    </w:rPr>
+  </w:style>
+  <w:style w:type="character" w:styleId="ab">
+    <w:name w:val="Unresolved Mention"/>
+    <w:basedOn w:val="a0"/>
+    <w:uiPriority w:val="99"/>
+    <w:semiHidden/>
+    <w:unhideWhenUsed/>
+    <w:rsid w:val="00BE1874"/>
+    <w:rPr>
+      <w:color w:val="605E5C"/>
+      <w:shd w:val="clear" w:color="auto" w:fill="E1DFDD"/>
+    </w:rPr>
   </w:style>
 </w:styles>
 </file>

</xml_diff>